<commit_message>
Correcciones aplicadas a la documentacion
</commit_message>
<xml_diff>
--- a/Documentacion/Entregas/Editables/ENTREGA-1_Sprint-0.docx
+++ b/Documentacion/Entregas/Editables/ENTREGA-1_Sprint-0.docx
@@ -1286,11 +1286,10 @@
     <w:p>
       <w:pPr>
         <w:pStyle w:val="Normal"/>
-      </w:pPr>
-    </w:p>
-    <w:p>
-      <w:pPr>
-        <w:pStyle w:val="Normal"/>
+        <w:suppressLineNumbers w:val="0"/>
+        <w:bidi w:val="0"/>
+        <w:spacing w:before="0" w:beforeAutospacing="off" w:after="160" w:afterAutospacing="off" w:line="279" w:lineRule="auto"/>
+        <w:ind/>
       </w:pPr>
     </w:p>
     <w:p>
@@ -1318,8 +1317,6 @@
         <w:spacing w:before="0" w:beforeAutospacing="off" w:after="160" w:afterAutospacing="off" w:line="279" w:lineRule="auto"/>
         <w:ind w:left="0" w:right="0"/>
         <w:jc w:val="left"/>
-      </w:pPr>
-      <w:r>
         <w:rPr>
           <w:rFonts w:ascii="Times New Roman" w:hAnsi="Times New Roman" w:eastAsia="Times New Roman" w:cs="Times New Roman"/>
           <w:b w:val="1"/>
@@ -1327,8 +1324,7 @@
           <w:sz w:val="32"/>
           <w:szCs w:val="32"/>
         </w:rPr>
-        <w:t>TABLA DE CONTENIDOS</w:t>
-      </w:r>
+      </w:pPr>
     </w:p>
     <w:p>
       <w:pPr>
@@ -1337,7 +1333,9 @@
         <w:bidi w:val="0"/>
         <w:spacing w:before="0" w:beforeAutospacing="off" w:after="160" w:afterAutospacing="off" w:line="279" w:lineRule="auto"/>
         <w:ind w:left="0" w:right="0"/>
-        <w:jc w:val="left"/>
+        <w:jc w:val="both"/>
+      </w:pPr>
+      <w:r>
         <w:rPr>
           <w:rFonts w:ascii="Times New Roman" w:hAnsi="Times New Roman" w:eastAsia="Times New Roman" w:cs="Times New Roman"/>
           <w:b w:val="1"/>
@@ -1345,11 +1343,12 @@
           <w:sz w:val="32"/>
           <w:szCs w:val="32"/>
         </w:rPr>
-      </w:pPr>
+        <w:t>TABLA DE CONTENIDOS</w:t>
+      </w:r>
     </w:p>
     <w:sdt>
       <w:sdtPr>
-        <w:id w:val="576260228"/>
+        <w:id w:val="1648281425"/>
         <w:docPartObj>
           <w:docPartGallery w:val="Table of Contents"/>
           <w:docPartUnique/>
@@ -1376,7 +1375,7 @@
           <w:r>
             <w:fldChar w:fldCharType="separate"/>
           </w:r>
-          <w:hyperlink w:anchor="_Toc714208909">
+          <w:hyperlink w:anchor="_Toc1834839520">
             <w:r>
               <w:rPr>
                 <w:rStyle w:val="Hyperlink"/>
@@ -1390,7 +1389,7 @@
               <w:fldChar w:fldCharType="begin"/>
             </w:r>
             <w:r>
-              <w:instrText xml:space="preserve">PAGEREF _Toc714208909 \h</w:instrText>
+              <w:instrText xml:space="preserve">PAGEREF _Toc1834839520 \h</w:instrText>
             </w:r>
             <w:r>
               <w:fldChar w:fldCharType="separate"/>
@@ -1417,7 +1416,7 @@
               <w:rStyle w:val="Hyperlink"/>
             </w:rPr>
           </w:pPr>
-          <w:hyperlink w:anchor="_Toc974418535">
+          <w:hyperlink w:anchor="_Toc126112065">
             <w:r>
               <w:rPr>
                 <w:rStyle w:val="Hyperlink"/>
@@ -1431,7 +1430,7 @@
               <w:fldChar w:fldCharType="begin"/>
             </w:r>
             <w:r>
-              <w:instrText xml:space="preserve">PAGEREF _Toc974418535 \h</w:instrText>
+              <w:instrText xml:space="preserve">PAGEREF _Toc126112065 \h</w:instrText>
             </w:r>
             <w:r>
               <w:fldChar w:fldCharType="separate"/>
@@ -1458,7 +1457,7 @@
               <w:rStyle w:val="Hyperlink"/>
             </w:rPr>
           </w:pPr>
-          <w:hyperlink w:anchor="_Toc1476521146">
+          <w:hyperlink w:anchor="_Toc1359901435">
             <w:r>
               <w:rPr>
                 <w:rStyle w:val="Hyperlink"/>
@@ -1472,7 +1471,7 @@
               <w:fldChar w:fldCharType="begin"/>
             </w:r>
             <w:r>
-              <w:instrText xml:space="preserve">PAGEREF _Toc1476521146 \h</w:instrText>
+              <w:instrText xml:space="preserve">PAGEREF _Toc1359901435 \h</w:instrText>
             </w:r>
             <w:r>
               <w:fldChar w:fldCharType="separate"/>
@@ -1499,7 +1498,7 @@
               <w:rStyle w:val="Hyperlink"/>
             </w:rPr>
           </w:pPr>
-          <w:hyperlink w:anchor="_Toc198674408">
+          <w:hyperlink w:anchor="_Toc560262435">
             <w:r>
               <w:rPr>
                 <w:rStyle w:val="Hyperlink"/>
@@ -1513,7 +1512,7 @@
               <w:fldChar w:fldCharType="begin"/>
             </w:r>
             <w:r>
-              <w:instrText xml:space="preserve">PAGEREF _Toc198674408 \h</w:instrText>
+              <w:instrText xml:space="preserve">PAGEREF _Toc560262435 \h</w:instrText>
             </w:r>
             <w:r>
               <w:fldChar w:fldCharType="separate"/>
@@ -1522,7 +1521,7 @@
               <w:rPr>
                 <w:rStyle w:val="Hyperlink"/>
               </w:rPr>
-              <w:t>5</w:t>
+              <w:t>6</w:t>
             </w:r>
             <w:r>
               <w:fldChar w:fldCharType="end"/>
@@ -1540,7 +1539,7 @@
               <w:rStyle w:val="Hyperlink"/>
             </w:rPr>
           </w:pPr>
-          <w:hyperlink w:anchor="_Toc1960855866">
+          <w:hyperlink w:anchor="_Toc1266671351">
             <w:r>
               <w:rPr>
                 <w:rStyle w:val="Hyperlink"/>
@@ -1554,7 +1553,7 @@
               <w:fldChar w:fldCharType="begin"/>
             </w:r>
             <w:r>
-              <w:instrText xml:space="preserve">PAGEREF _Toc1960855866 \h</w:instrText>
+              <w:instrText xml:space="preserve">PAGEREF _Toc1266671351 \h</w:instrText>
             </w:r>
             <w:r>
               <w:fldChar w:fldCharType="separate"/>
@@ -1563,7 +1562,7 @@
               <w:rPr>
                 <w:rStyle w:val="Hyperlink"/>
               </w:rPr>
-              <w:t>6</w:t>
+              <w:t>7</w:t>
             </w:r>
             <w:r>
               <w:fldChar w:fldCharType="end"/>
@@ -1581,7 +1580,7 @@
               <w:rStyle w:val="Hyperlink"/>
             </w:rPr>
           </w:pPr>
-          <w:hyperlink w:anchor="_Toc1400953415">
+          <w:hyperlink w:anchor="_Toc1975658936">
             <w:r>
               <w:rPr>
                 <w:rStyle w:val="Hyperlink"/>
@@ -1595,7 +1594,7 @@
               <w:fldChar w:fldCharType="begin"/>
             </w:r>
             <w:r>
-              <w:instrText xml:space="preserve">PAGEREF _Toc1400953415 \h</w:instrText>
+              <w:instrText xml:space="preserve">PAGEREF _Toc1975658936 \h</w:instrText>
             </w:r>
             <w:r>
               <w:fldChar w:fldCharType="separate"/>
@@ -1622,7 +1621,7 @@
               <w:rStyle w:val="Hyperlink"/>
             </w:rPr>
           </w:pPr>
-          <w:hyperlink w:anchor="_Toc1209515813">
+          <w:hyperlink w:anchor="_Toc377551436">
             <w:r>
               <w:rPr>
                 <w:rStyle w:val="Hyperlink"/>
@@ -1636,7 +1635,7 @@
               <w:fldChar w:fldCharType="begin"/>
             </w:r>
             <w:r>
-              <w:instrText xml:space="preserve">PAGEREF _Toc1209515813 \h</w:instrText>
+              <w:instrText xml:space="preserve">PAGEREF _Toc377551436 \h</w:instrText>
             </w:r>
             <w:r>
               <w:fldChar w:fldCharType="separate"/>
@@ -1645,7 +1644,7 @@
               <w:rPr>
                 <w:rStyle w:val="Hyperlink"/>
               </w:rPr>
-              <w:t>9</w:t>
+              <w:t>10</w:t>
             </w:r>
             <w:r>
               <w:fldChar w:fldCharType="end"/>
@@ -1663,7 +1662,7 @@
               <w:rStyle w:val="Hyperlink"/>
             </w:rPr>
           </w:pPr>
-          <w:hyperlink w:anchor="_Toc1327232247">
+          <w:hyperlink w:anchor="_Toc1975022196">
             <w:r>
               <w:rPr>
                 <w:rStyle w:val="Hyperlink"/>
@@ -1677,7 +1676,7 @@
               <w:fldChar w:fldCharType="begin"/>
             </w:r>
             <w:r>
-              <w:instrText xml:space="preserve">PAGEREF _Toc1327232247 \h</w:instrText>
+              <w:instrText xml:space="preserve">PAGEREF _Toc1975022196 \h</w:instrText>
             </w:r>
             <w:r>
               <w:fldChar w:fldCharType="separate"/>
@@ -1686,7 +1685,7 @@
               <w:rPr>
                 <w:rStyle w:val="Hyperlink"/>
               </w:rPr>
-              <w:t>9</w:t>
+              <w:t>10</w:t>
             </w:r>
             <w:r>
               <w:fldChar w:fldCharType="end"/>
@@ -1704,7 +1703,7 @@
               <w:rStyle w:val="Hyperlink"/>
             </w:rPr>
           </w:pPr>
-          <w:hyperlink w:anchor="_Toc718303904">
+          <w:hyperlink w:anchor="_Toc870031152">
             <w:r>
               <w:rPr>
                 <w:rStyle w:val="Hyperlink"/>
@@ -1718,7 +1717,7 @@
               <w:fldChar w:fldCharType="begin"/>
             </w:r>
             <w:r>
-              <w:instrText xml:space="preserve">PAGEREF _Toc718303904 \h</w:instrText>
+              <w:instrText xml:space="preserve">PAGEREF _Toc870031152 \h</w:instrText>
             </w:r>
             <w:r>
               <w:fldChar w:fldCharType="separate"/>
@@ -1745,7 +1744,7 @@
               <w:rStyle w:val="Hyperlink"/>
             </w:rPr>
           </w:pPr>
-          <w:hyperlink w:anchor="_Toc1534726624">
+          <w:hyperlink w:anchor="_Toc82744051">
             <w:r>
               <w:rPr>
                 <w:rStyle w:val="Hyperlink"/>
@@ -1759,7 +1758,7 @@
               <w:fldChar w:fldCharType="begin"/>
             </w:r>
             <w:r>
-              <w:instrText xml:space="preserve">PAGEREF _Toc1534726624 \h</w:instrText>
+              <w:instrText xml:space="preserve">PAGEREF _Toc82744051 \h</w:instrText>
             </w:r>
             <w:r>
               <w:fldChar w:fldCharType="separate"/>
@@ -1768,7 +1767,7 @@
               <w:rPr>
                 <w:rStyle w:val="Hyperlink"/>
               </w:rPr>
-              <w:t>10</w:t>
+              <w:t>11</w:t>
             </w:r>
             <w:r>
               <w:fldChar w:fldCharType="end"/>
@@ -1786,7 +1785,7 @@
               <w:rStyle w:val="Hyperlink"/>
             </w:rPr>
           </w:pPr>
-          <w:hyperlink w:anchor="_Toc1816344983">
+          <w:hyperlink w:anchor="_Toc463773086">
             <w:r>
               <w:rPr>
                 <w:rStyle w:val="Hyperlink"/>
@@ -1800,7 +1799,7 @@
               <w:fldChar w:fldCharType="begin"/>
             </w:r>
             <w:r>
-              <w:instrText xml:space="preserve">PAGEREF _Toc1816344983 \h</w:instrText>
+              <w:instrText xml:space="preserve">PAGEREF _Toc463773086 \h</w:instrText>
             </w:r>
             <w:r>
               <w:fldChar w:fldCharType="separate"/>
@@ -1809,7 +1808,7 @@
               <w:rPr>
                 <w:rStyle w:val="Hyperlink"/>
               </w:rPr>
-              <w:t>10</w:t>
+              <w:t>11</w:t>
             </w:r>
             <w:r>
               <w:fldChar w:fldCharType="end"/>
@@ -1827,7 +1826,7 @@
               <w:rStyle w:val="Hyperlink"/>
             </w:rPr>
           </w:pPr>
-          <w:hyperlink w:anchor="_Toc1234014052">
+          <w:hyperlink w:anchor="_Toc105804588">
             <w:r>
               <w:rPr>
                 <w:rStyle w:val="Hyperlink"/>
@@ -1841,7 +1840,7 @@
               <w:fldChar w:fldCharType="begin"/>
             </w:r>
             <w:r>
-              <w:instrText xml:space="preserve">PAGEREF _Toc1234014052 \h</w:instrText>
+              <w:instrText xml:space="preserve">PAGEREF _Toc105804588 \h</w:instrText>
             </w:r>
             <w:r>
               <w:fldChar w:fldCharType="separate"/>
@@ -1850,7 +1849,7 @@
               <w:rPr>
                 <w:rStyle w:val="Hyperlink"/>
               </w:rPr>
-              <w:t>11</w:t>
+              <w:t>12</w:t>
             </w:r>
             <w:r>
               <w:fldChar w:fldCharType="end"/>
@@ -1868,7 +1867,7 @@
               <w:rStyle w:val="Hyperlink"/>
             </w:rPr>
           </w:pPr>
-          <w:hyperlink w:anchor="_Toc291712003">
+          <w:hyperlink w:anchor="_Toc343439575">
             <w:r>
               <w:rPr>
                 <w:rStyle w:val="Hyperlink"/>
@@ -1882,7 +1881,7 @@
               <w:fldChar w:fldCharType="begin"/>
             </w:r>
             <w:r>
-              <w:instrText xml:space="preserve">PAGEREF _Toc291712003 \h</w:instrText>
+              <w:instrText xml:space="preserve">PAGEREF _Toc343439575 \h</w:instrText>
             </w:r>
             <w:r>
               <w:fldChar w:fldCharType="separate"/>
@@ -1891,7 +1890,7 @@
               <w:rPr>
                 <w:rStyle w:val="Hyperlink"/>
               </w:rPr>
-              <w:t>12</w:t>
+              <w:t>13</w:t>
             </w:r>
             <w:r>
               <w:fldChar w:fldCharType="end"/>
@@ -1906,101 +1905,116 @@
     <w:p>
       <w:pPr>
         <w:pStyle w:val="Normal"/>
-        <w:rPr>
-          <w:rFonts w:ascii="Times New Roman" w:hAnsi="Times New Roman" w:eastAsia="Times New Roman" w:cs="Times New Roman"/>
-          <w:b w:val="0"/>
-          <w:bCs w:val="0"/>
-        </w:rPr>
-      </w:pPr>
-    </w:p>
-    <w:p>
-      <w:pPr>
-        <w:pStyle w:val="Normal"/>
-        <w:rPr>
-          <w:rFonts w:ascii="Times New Roman" w:hAnsi="Times New Roman" w:eastAsia="Times New Roman" w:cs="Times New Roman"/>
-        </w:rPr>
-      </w:pPr>
-    </w:p>
-    <w:p>
-      <w:pPr>
-        <w:pStyle w:val="Normal"/>
-      </w:pPr>
-    </w:p>
-    <w:p>
-      <w:pPr>
-        <w:pStyle w:val="Normal"/>
-      </w:pPr>
-    </w:p>
-    <w:p>
-      <w:pPr>
-        <w:pStyle w:val="Normal"/>
-      </w:pPr>
-    </w:p>
-    <w:p>
-      <w:pPr>
-        <w:pStyle w:val="Normal"/>
-      </w:pPr>
-    </w:p>
-    <w:p>
-      <w:pPr>
-        <w:pStyle w:val="Normal"/>
-      </w:pPr>
-    </w:p>
-    <w:p>
-      <w:pPr>
-        <w:pStyle w:val="Normal"/>
-      </w:pPr>
-    </w:p>
-    <w:p>
-      <w:pPr>
-        <w:pStyle w:val="Normal"/>
-      </w:pPr>
-    </w:p>
-    <w:p>
-      <w:pPr>
-        <w:pStyle w:val="Normal"/>
-      </w:pPr>
-    </w:p>
-    <w:p>
-      <w:pPr>
-        <w:pStyle w:val="Normal"/>
-      </w:pPr>
-    </w:p>
-    <w:p>
-      <w:pPr>
-        <w:pStyle w:val="Normal"/>
-      </w:pPr>
-    </w:p>
-    <w:p>
-      <w:pPr>
-        <w:pStyle w:val="Normal"/>
-      </w:pPr>
-    </w:p>
-    <w:p>
-      <w:pPr>
-        <w:pStyle w:val="Normal"/>
+        <w:jc w:val="both"/>
+        <w:rPr>
+          <w:rFonts w:ascii="Times New Roman" w:hAnsi="Times New Roman" w:eastAsia="Times New Roman" w:cs="Times New Roman"/>
+          <w:b w:val="0"/>
+          <w:bCs w:val="0"/>
+        </w:rPr>
+      </w:pPr>
+    </w:p>
+    <w:p>
+      <w:pPr>
+        <w:pStyle w:val="Normal"/>
+        <w:jc w:val="both"/>
+        <w:rPr>
+          <w:rFonts w:ascii="Times New Roman" w:hAnsi="Times New Roman" w:eastAsia="Times New Roman" w:cs="Times New Roman"/>
+        </w:rPr>
+      </w:pPr>
+    </w:p>
+    <w:p>
+      <w:pPr>
+        <w:pStyle w:val="Normal"/>
+        <w:jc w:val="both"/>
+      </w:pPr>
+    </w:p>
+    <w:p>
+      <w:pPr>
+        <w:pStyle w:val="Normal"/>
+        <w:jc w:val="both"/>
+      </w:pPr>
+    </w:p>
+    <w:p>
+      <w:pPr>
+        <w:pStyle w:val="Normal"/>
+        <w:jc w:val="both"/>
+      </w:pPr>
+    </w:p>
+    <w:p>
+      <w:pPr>
+        <w:pStyle w:val="Normal"/>
+        <w:jc w:val="both"/>
+      </w:pPr>
+    </w:p>
+    <w:p>
+      <w:pPr>
+        <w:pStyle w:val="Normal"/>
+        <w:jc w:val="both"/>
+      </w:pPr>
+    </w:p>
+    <w:p>
+      <w:pPr>
+        <w:pStyle w:val="Normal"/>
+        <w:jc w:val="both"/>
+      </w:pPr>
+    </w:p>
+    <w:p>
+      <w:pPr>
+        <w:pStyle w:val="Normal"/>
+        <w:jc w:val="both"/>
+      </w:pPr>
+    </w:p>
+    <w:p>
+      <w:pPr>
+        <w:pStyle w:val="Normal"/>
+        <w:jc w:val="both"/>
+      </w:pPr>
+    </w:p>
+    <w:p>
+      <w:pPr>
+        <w:pStyle w:val="Normal"/>
+        <w:jc w:val="both"/>
+      </w:pPr>
+    </w:p>
+    <w:p>
+      <w:pPr>
+        <w:pStyle w:val="Normal"/>
+        <w:jc w:val="both"/>
+      </w:pPr>
+    </w:p>
+    <w:p>
+      <w:pPr>
+        <w:pStyle w:val="Normal"/>
+        <w:jc w:val="both"/>
+      </w:pPr>
+    </w:p>
+    <w:p>
+      <w:pPr>
+        <w:pStyle w:val="Normal"/>
+        <w:jc w:val="both"/>
       </w:pPr>
     </w:p>
     <w:p>
       <w:pPr>
         <w:pStyle w:val="Heading1"/>
-        <w:jc w:val="center"/>
+        <w:jc w:val="both"/>
         <w:rPr>
           <w:rFonts w:ascii="Times New Roman" w:hAnsi="Times New Roman" w:eastAsia="Times New Roman" w:cs="Times New Roman"/>
           <w:sz w:val="32"/>
           <w:szCs w:val="32"/>
         </w:rPr>
       </w:pPr>
-      <w:bookmarkStart w:name="_Toc714208909" w:id="466337089"/>
+      <w:bookmarkStart w:name="_Toc1834839520" w:id="70415086"/>
       <w:r>
         <w:rPr/>
         <w:t>INTRODUCCIÓN</w:t>
       </w:r>
-      <w:bookmarkEnd w:id="466337089"/>
-    </w:p>
-    <w:p>
-      <w:pPr>
-        <w:pStyle w:val="Normal"/>
+      <w:bookmarkEnd w:id="70415086"/>
+    </w:p>
+    <w:p>
+      <w:pPr>
+        <w:pStyle w:val="Normal"/>
+        <w:jc w:val="both"/>
         <w:rPr>
           <w:rFonts w:ascii="Times New Roman" w:hAnsi="Times New Roman" w:eastAsia="Times New Roman" w:cs="Times New Roman"/>
         </w:rPr>
@@ -2105,6 +2119,7 @@
     <w:p>
       <w:pPr>
         <w:pStyle w:val="Normal"/>
+        <w:jc w:val="both"/>
         <w:rPr>
           <w:rFonts w:ascii="Times New Roman" w:hAnsi="Times New Roman" w:eastAsia="Times New Roman" w:cs="Times New Roman"/>
         </w:rPr>
@@ -2326,128 +2341,121 @@
     <w:p>
       <w:pPr>
         <w:pStyle w:val="Normal"/>
-      </w:pPr>
-    </w:p>
-    <w:p>
-      <w:pPr>
-        <w:pStyle w:val="Normal"/>
-      </w:pPr>
-    </w:p>
-    <w:p>
-      <w:pPr>
-        <w:pStyle w:val="Normal"/>
-      </w:pPr>
-    </w:p>
-    <w:p>
-      <w:pPr>
-        <w:pStyle w:val="Normal"/>
-      </w:pPr>
-    </w:p>
-    <w:p>
-      <w:pPr>
-        <w:pStyle w:val="Normal"/>
-      </w:pPr>
-    </w:p>
-    <w:p>
-      <w:pPr>
-        <w:pStyle w:val="Normal"/>
-      </w:pPr>
-    </w:p>
-    <w:p>
-      <w:pPr>
-        <w:pStyle w:val="Normal"/>
-      </w:pPr>
-    </w:p>
-    <w:p>
-      <w:pPr>
-        <w:pStyle w:val="Normal"/>
-      </w:pPr>
-    </w:p>
-    <w:p>
-      <w:pPr>
-        <w:pStyle w:val="Normal"/>
-      </w:pPr>
-    </w:p>
-    <w:p>
-      <w:pPr>
-        <w:pStyle w:val="Normal"/>
-      </w:pPr>
-    </w:p>
-    <w:p>
-      <w:pPr>
-        <w:pStyle w:val="Normal"/>
-      </w:pPr>
-    </w:p>
-    <w:p>
-      <w:pPr>
-        <w:pStyle w:val="Normal"/>
-      </w:pPr>
-    </w:p>
-    <w:p>
-      <w:pPr>
-        <w:pStyle w:val="Normal"/>
-      </w:pPr>
-    </w:p>
-    <w:p>
-      <w:pPr>
-        <w:pStyle w:val="Normal"/>
-      </w:pPr>
-    </w:p>
-    <w:p>
-      <w:pPr>
-        <w:pStyle w:val="Normal"/>
-      </w:pPr>
-    </w:p>
-    <w:p>
-      <w:pPr>
-        <w:pStyle w:val="Normal"/>
-      </w:pPr>
-    </w:p>
-    <w:p>
-      <w:pPr>
-        <w:pStyle w:val="Normal"/>
-      </w:pPr>
-    </w:p>
-    <w:p>
-      <w:pPr>
-        <w:pStyle w:val="Normal"/>
-      </w:pPr>
-    </w:p>
-    <w:p>
-      <w:pPr>
-        <w:pStyle w:val="Title"/>
-        <w:jc w:val="center"/>
-        <w:rPr>
-          <w:rFonts w:ascii="Times New Roman" w:hAnsi="Times New Roman" w:eastAsia="Times New Roman" w:cs="Times New Roman"/>
-          <w:b w:val="1"/>
-          <w:bCs w:val="1"/>
-          <w:sz w:val="32"/>
-          <w:szCs w:val="32"/>
-          <w:u w:val="single"/>
-        </w:rPr>
-      </w:pPr>
-      <w:r>
-        <w:rPr>
-          <w:rFonts w:ascii="Times New Roman" w:hAnsi="Times New Roman" w:eastAsia="Times New Roman" w:cs="Times New Roman"/>
-          <w:sz w:val="32"/>
-          <w:szCs w:val="32"/>
-          <w:u w:val="single"/>
-        </w:rPr>
-        <w:t xml:space="preserve">DOCUMENTACIÓN DE </w:t>
-      </w:r>
-      <w:r>
-        <w:rPr>
-          <w:rFonts w:ascii="Times New Roman" w:hAnsi="Times New Roman" w:eastAsia="Times New Roman" w:cs="Times New Roman"/>
-          <w:sz w:val="32"/>
-          <w:szCs w:val="32"/>
-          <w:u w:val="single"/>
-        </w:rPr>
-        <w:t>PRODUCTO</w:t>
-      </w:r>
+        <w:jc w:val="both"/>
+      </w:pPr>
+    </w:p>
+    <w:p>
+      <w:pPr>
+        <w:pStyle w:val="Normal"/>
+        <w:jc w:val="both"/>
+      </w:pPr>
+    </w:p>
+    <w:p>
+      <w:pPr>
+        <w:pStyle w:val="Normal"/>
+        <w:jc w:val="both"/>
+      </w:pPr>
+    </w:p>
+    <w:p>
+      <w:pPr>
+        <w:pStyle w:val="Normal"/>
+        <w:jc w:val="both"/>
+      </w:pPr>
+    </w:p>
+    <w:p>
+      <w:pPr>
+        <w:pStyle w:val="Normal"/>
+        <w:jc w:val="both"/>
+      </w:pPr>
+    </w:p>
+    <w:p>
+      <w:pPr>
+        <w:pStyle w:val="Normal"/>
+        <w:jc w:val="both"/>
+      </w:pPr>
+    </w:p>
+    <w:p>
+      <w:pPr>
+        <w:pStyle w:val="Normal"/>
+        <w:jc w:val="both"/>
+      </w:pPr>
+    </w:p>
+    <w:p>
+      <w:pPr>
+        <w:pStyle w:val="Normal"/>
+        <w:jc w:val="both"/>
+      </w:pPr>
+    </w:p>
+    <w:p>
+      <w:pPr>
+        <w:pStyle w:val="Normal"/>
+        <w:jc w:val="both"/>
+      </w:pPr>
+    </w:p>
+    <w:p>
+      <w:pPr>
+        <w:pStyle w:val="Normal"/>
+        <w:jc w:val="both"/>
+      </w:pPr>
+    </w:p>
+    <w:p>
+      <w:pPr>
+        <w:pStyle w:val="Normal"/>
+        <w:jc w:val="both"/>
+      </w:pPr>
+    </w:p>
+    <w:p>
+      <w:pPr>
+        <w:pStyle w:val="Normal"/>
+        <w:jc w:val="both"/>
+      </w:pPr>
+    </w:p>
+    <w:p>
+      <w:pPr>
+        <w:pStyle w:val="Normal"/>
+        <w:jc w:val="both"/>
+      </w:pPr>
+    </w:p>
+    <w:p>
+      <w:pPr>
+        <w:pStyle w:val="Normal"/>
+        <w:jc w:val="both"/>
+      </w:pPr>
+    </w:p>
+    <w:p>
+      <w:pPr>
+        <w:pStyle w:val="Normal"/>
+        <w:jc w:val="both"/>
+      </w:pPr>
+    </w:p>
+    <w:p>
+      <w:pPr>
+        <w:pStyle w:val="Normal"/>
+        <w:jc w:val="both"/>
+      </w:pPr>
+    </w:p>
+    <w:p>
+      <w:pPr>
+        <w:pStyle w:val="Normal"/>
+        <w:jc w:val="both"/>
+      </w:pPr>
+    </w:p>
+    <w:p>
+      <w:pPr>
+        <w:pStyle w:val="Normal"/>
+        <w:jc w:val="both"/>
+      </w:pPr>
+    </w:p>
+    <w:p>
+      <w:pPr>
+        <w:pStyle w:val="Normal"/>
+        <w:jc w:val="both"/>
+      </w:pPr>
     </w:p>
     <w:p>
       <w:pPr>
         <w:pStyle w:val="Heading1"/>
+        <w:jc w:val="both"/>
         <w:rPr>
           <w:rFonts w:ascii="Times New Roman" w:hAnsi="Times New Roman" w:eastAsia="Times New Roman" w:cs="Times New Roman"/>
           <w:b w:val="1"/>
@@ -2457,7 +2465,7 @@
           <w:szCs w:val="24"/>
         </w:rPr>
       </w:pPr>
-      <w:bookmarkStart w:name="_Toc974418535" w:id="1024207699"/>
+      <w:bookmarkStart w:name="_Toc126112065" w:id="2074516687"/>
       <w:r>
         <w:rPr/>
         <w:t>LISTADO DE HI</w:t>
@@ -2486,7 +2494,7 @@
         <w:rPr/>
         <w:t>inicial)</w:t>
       </w:r>
-      <w:bookmarkEnd w:id="1024207699"/>
+      <w:bookmarkEnd w:id="2074516687"/>
     </w:p>
     <w:tbl>
       <w:tblPr>
@@ -2513,6 +2521,7 @@
             <w:pPr>
               <w:pStyle w:val="Normal"/>
               <w:bidi w:val="0"/>
+              <w:jc w:val="both"/>
               <w:rPr>
                 <w:rFonts w:ascii="Times New Roman" w:hAnsi="Times New Roman" w:eastAsia="Times New Roman" w:cs="Times New Roman"/>
                 <w:b w:val="0"/>
@@ -2540,6 +2549,7 @@
             <w:pPr>
               <w:pStyle w:val="Normal"/>
               <w:bidi w:val="0"/>
+              <w:jc w:val="both"/>
               <w:rPr>
                 <w:rFonts w:ascii="Times New Roman" w:hAnsi="Times New Roman" w:eastAsia="Times New Roman" w:cs="Times New Roman"/>
                 <w:b w:val="0"/>
@@ -2554,7 +2564,25 @@
                 <w:bCs w:val="0"/>
                 <w:u w:val="none"/>
               </w:rPr>
-              <w:t>User Stories</w:t>
+              <w:t>User</w:t>
+            </w:r>
+            <w:r>
+              <w:rPr>
+                <w:rFonts w:ascii="Times New Roman" w:hAnsi="Times New Roman" w:eastAsia="Times New Roman" w:cs="Times New Roman"/>
+                <w:b w:val="0"/>
+                <w:bCs w:val="0"/>
+                <w:u w:val="none"/>
+              </w:rPr>
+              <w:t xml:space="preserve"> </w:t>
+            </w:r>
+            <w:r>
+              <w:rPr>
+                <w:rFonts w:ascii="Times New Roman" w:hAnsi="Times New Roman" w:eastAsia="Times New Roman" w:cs="Times New Roman"/>
+                <w:b w:val="0"/>
+                <w:bCs w:val="0"/>
+                <w:u w:val="none"/>
+              </w:rPr>
+              <w:t>Stories</w:t>
             </w:r>
           </w:p>
         </w:tc>
@@ -2575,7 +2603,7 @@
               <w:bidi w:val="0"/>
               <w:spacing w:before="0" w:beforeAutospacing="off" w:after="160" w:afterAutospacing="off" w:line="279" w:lineRule="auto"/>
               <w:ind w:left="0" w:right="0"/>
-              <w:jc w:val="left"/>
+              <w:jc w:val="both"/>
             </w:pPr>
             <w:r>
               <w:rPr>
@@ -2591,6 +2619,7 @@
             <w:pPr>
               <w:pStyle w:val="Normal"/>
               <w:bidi w:val="0"/>
+              <w:jc w:val="both"/>
               <w:rPr>
                 <w:rFonts w:ascii="Times New Roman" w:hAnsi="Times New Roman" w:eastAsia="Times New Roman" w:cs="Times New Roman"/>
                 <w:b w:val="0"/>
@@ -2612,6 +2641,7 @@
                 <w:ilvl w:val="0"/>
                 <w:numId w:val="2"/>
               </w:numPr>
+              <w:jc w:val="both"/>
               <w:rPr>
                 <w:rFonts w:ascii="Times New Roman" w:hAnsi="Times New Roman" w:eastAsia="Times New Roman" w:cs="Times New Roman"/>
                 <w:b w:val="0"/>
@@ -2636,6 +2666,7 @@
                 <w:ilvl w:val="0"/>
                 <w:numId w:val="2"/>
               </w:numPr>
+              <w:jc w:val="both"/>
               <w:rPr>
                 <w:rFonts w:ascii="Times New Roman" w:hAnsi="Times New Roman" w:eastAsia="Times New Roman" w:cs="Times New Roman"/>
                 <w:b w:val="0"/>
@@ -2669,6 +2700,7 @@
                 <w:ilvl w:val="0"/>
                 <w:numId w:val="2"/>
               </w:numPr>
+              <w:jc w:val="both"/>
               <w:rPr>
                 <w:rFonts w:ascii="Times New Roman" w:hAnsi="Times New Roman" w:eastAsia="Times New Roman" w:cs="Times New Roman"/>
                 <w:b w:val="0"/>
@@ -2693,6 +2725,7 @@
                 <w:ilvl w:val="0"/>
                 <w:numId w:val="2"/>
               </w:numPr>
+              <w:jc w:val="both"/>
               <w:rPr>
                 <w:rFonts w:ascii="Times New Roman" w:hAnsi="Times New Roman" w:eastAsia="Times New Roman" w:cs="Times New Roman"/>
                 <w:b w:val="0"/>
@@ -2726,6 +2759,7 @@
                 <w:ilvl w:val="0"/>
                 <w:numId w:val="2"/>
               </w:numPr>
+              <w:jc w:val="both"/>
               <w:rPr>
                 <w:rFonts w:ascii="Times New Roman" w:hAnsi="Times New Roman" w:eastAsia="Times New Roman" w:cs="Times New Roman"/>
                 <w:b w:val="0"/>
@@ -2759,6 +2793,7 @@
                 <w:ilvl w:val="0"/>
                 <w:numId w:val="2"/>
               </w:numPr>
+              <w:jc w:val="both"/>
               <w:rPr>
                 <w:rFonts w:ascii="Times New Roman" w:hAnsi="Times New Roman" w:eastAsia="Times New Roman" w:cs="Times New Roman"/>
                 <w:b w:val="0"/>
@@ -2780,6 +2815,7 @@
             <w:pPr>
               <w:pStyle w:val="Normal"/>
               <w:bidi w:val="0"/>
+              <w:jc w:val="both"/>
               <w:rPr>
                 <w:rFonts w:ascii="Times New Roman" w:hAnsi="Times New Roman" w:eastAsia="Times New Roman" w:cs="Times New Roman"/>
                 <w:b w:val="0"/>
@@ -2803,6 +2839,7 @@
             <w:pPr>
               <w:pStyle w:val="Normal"/>
               <w:ind w:left="0"/>
+              <w:jc w:val="both"/>
               <w:rPr>
                 <w:rFonts w:ascii="Times New Roman" w:hAnsi="Times New Roman" w:eastAsia="Times New Roman" w:cs="Times New Roman"/>
                 <w:b w:val="0"/>
@@ -2825,7 +2862,7 @@
               <w:pStyle w:val="Normal"/>
               <w:bidi w:val="0"/>
               <w:spacing w:line="279" w:lineRule="auto"/>
-              <w:jc w:val="left"/>
+              <w:jc w:val="both"/>
               <w:rPr>
                 <w:rFonts w:ascii="Times New Roman" w:hAnsi="Times New Roman" w:eastAsia="Times New Roman" w:cs="Times New Roman"/>
                 <w:b w:val="0"/>
@@ -2848,6 +2885,7 @@
                 <w:numId w:val="2"/>
               </w:numPr>
               <w:bidi w:val="0"/>
+              <w:jc w:val="both"/>
               <w:rPr>
                 <w:rFonts w:ascii="Times New Roman" w:hAnsi="Times New Roman" w:eastAsia="Times New Roman" w:cs="Times New Roman"/>
                 <w:b w:val="0"/>
@@ -2872,6 +2910,7 @@
                 <w:ilvl w:val="0"/>
                 <w:numId w:val="2"/>
               </w:numPr>
+              <w:jc w:val="both"/>
               <w:rPr>
                 <w:rFonts w:ascii="Times New Roman" w:hAnsi="Times New Roman" w:eastAsia="Times New Roman" w:cs="Times New Roman"/>
                 <w:b w:val="0"/>
@@ -2896,6 +2935,7 @@
                 <w:ilvl w:val="0"/>
                 <w:numId w:val="2"/>
               </w:numPr>
+              <w:jc w:val="both"/>
               <w:rPr>
                 <w:rFonts w:ascii="Times New Roman" w:hAnsi="Times New Roman" w:eastAsia="Times New Roman" w:cs="Times New Roman"/>
                 <w:b w:val="0"/>
@@ -2929,6 +2969,7 @@
                 <w:ilvl w:val="0"/>
                 <w:numId w:val="2"/>
               </w:numPr>
+              <w:jc w:val="both"/>
               <w:rPr>
                 <w:rFonts w:ascii="Times New Roman" w:hAnsi="Times New Roman" w:eastAsia="Times New Roman" w:cs="Times New Roman"/>
                 <w:b w:val="0"/>
@@ -2962,6 +3003,7 @@
                 <w:ilvl w:val="0"/>
                 <w:numId w:val="2"/>
               </w:numPr>
+              <w:jc w:val="both"/>
               <w:rPr>
                 <w:rFonts w:ascii="Times New Roman" w:hAnsi="Times New Roman" w:eastAsia="Times New Roman" w:cs="Times New Roman"/>
                 <w:b w:val="0"/>
@@ -2986,6 +3028,7 @@
                 <w:ilvl w:val="0"/>
                 <w:numId w:val="2"/>
               </w:numPr>
+              <w:jc w:val="both"/>
               <w:rPr>
                 <w:rFonts w:ascii="Times New Roman" w:hAnsi="Times New Roman" w:eastAsia="Times New Roman" w:cs="Times New Roman"/>
                 <w:b w:val="0"/>
@@ -3010,6 +3053,7 @@
                 <w:ilvl w:val="0"/>
                 <w:numId w:val="2"/>
               </w:numPr>
+              <w:jc w:val="both"/>
               <w:rPr>
                 <w:rFonts w:ascii="Times New Roman" w:hAnsi="Times New Roman" w:eastAsia="Times New Roman" w:cs="Times New Roman"/>
                 <w:b w:val="0"/>
@@ -3024,16 +3068,34 @@
                 <w:bCs w:val="0"/>
                 <w:u w:val="none"/>
               </w:rPr>
-              <w:t>Ver comentar</w:t>
-            </w:r>
-            <w:r>
-              <w:rPr>
-                <w:rFonts w:ascii="Times New Roman" w:hAnsi="Times New Roman" w:eastAsia="Times New Roman" w:cs="Times New Roman"/>
-                <w:b w:val="0"/>
-                <w:bCs w:val="0"/>
-                <w:u w:val="none"/>
-              </w:rPr>
-              <w:t>Adjuntar imagen/es a post</w:t>
+              <w:t xml:space="preserve">Ver </w:t>
+            </w:r>
+            <w:r>
+              <w:rPr>
+                <w:rFonts w:ascii="Times New Roman" w:hAnsi="Times New Roman" w:eastAsia="Times New Roman" w:cs="Times New Roman"/>
+                <w:b w:val="0"/>
+                <w:bCs w:val="0"/>
+                <w:u w:val="none"/>
+              </w:rPr>
+              <w:t>comentar</w:t>
+            </w:r>
+            <w:r>
+              <w:rPr>
+                <w:rFonts w:ascii="Times New Roman" w:hAnsi="Times New Roman" w:eastAsia="Times New Roman" w:cs="Times New Roman"/>
+                <w:b w:val="0"/>
+                <w:bCs w:val="0"/>
+                <w:u w:val="none"/>
+              </w:rPr>
+              <w:t>Adjuntar</w:t>
+            </w:r>
+            <w:r>
+              <w:rPr>
+                <w:rFonts w:ascii="Times New Roman" w:hAnsi="Times New Roman" w:eastAsia="Times New Roman" w:cs="Times New Roman"/>
+                <w:b w:val="0"/>
+                <w:bCs w:val="0"/>
+                <w:u w:val="none"/>
+              </w:rPr>
+              <w:t xml:space="preserve"> imagen/es a post</w:t>
             </w:r>
           </w:p>
           <w:p>
@@ -3043,6 +3105,7 @@
                 <w:ilvl w:val="0"/>
                 <w:numId w:val="2"/>
               </w:numPr>
+              <w:jc w:val="both"/>
               <w:rPr>
                 <w:rFonts w:ascii="Times New Roman" w:hAnsi="Times New Roman" w:eastAsia="Times New Roman" w:cs="Times New Roman"/>
                 <w:b w:val="0"/>
@@ -3067,6 +3130,7 @@
                 <w:ilvl w:val="0"/>
                 <w:numId w:val="2"/>
               </w:numPr>
+              <w:jc w:val="both"/>
               <w:rPr>
                 <w:rFonts w:ascii="Times New Roman" w:hAnsi="Times New Roman" w:eastAsia="Times New Roman" w:cs="Times New Roman"/>
                 <w:b w:val="0"/>
@@ -3109,6 +3173,7 @@
                 <w:ilvl w:val="0"/>
                 <w:numId w:val="2"/>
               </w:numPr>
+              <w:jc w:val="both"/>
               <w:rPr>
                 <w:rFonts w:ascii="Times New Roman" w:hAnsi="Times New Roman" w:eastAsia="Times New Roman" w:cs="Times New Roman"/>
                 <w:b w:val="0"/>
@@ -3131,6 +3196,7 @@
               <w:pStyle w:val="Normal"/>
               <w:bidi w:val="0"/>
               <w:ind w:left="0"/>
+              <w:jc w:val="both"/>
               <w:rPr>
                 <w:rFonts w:ascii="Times New Roman" w:hAnsi="Times New Roman" w:eastAsia="Times New Roman" w:cs="Times New Roman"/>
                 <w:b w:val="0"/>
@@ -3154,6 +3220,7 @@
             <w:pPr>
               <w:pStyle w:val="Normal"/>
               <w:ind w:left="0"/>
+              <w:jc w:val="both"/>
               <w:rPr>
                 <w:rFonts w:ascii="Times New Roman" w:hAnsi="Times New Roman" w:eastAsia="Times New Roman" w:cs="Times New Roman"/>
                 <w:b w:val="0"/>
@@ -3175,6 +3242,7 @@
             <w:pPr>
               <w:pStyle w:val="Normal"/>
               <w:bidi w:val="0"/>
+              <w:jc w:val="both"/>
               <w:rPr>
                 <w:rFonts w:ascii="Times New Roman" w:hAnsi="Times New Roman" w:eastAsia="Times New Roman" w:cs="Times New Roman"/>
                 <w:b w:val="0"/>
@@ -3196,6 +3264,7 @@
                 <w:ilvl w:val="0"/>
                 <w:numId w:val="2"/>
               </w:numPr>
+              <w:jc w:val="both"/>
               <w:rPr>
                 <w:rFonts w:ascii="Times New Roman" w:hAnsi="Times New Roman" w:eastAsia="Times New Roman" w:cs="Times New Roman"/>
                 <w:b w:val="0"/>
@@ -3220,6 +3289,7 @@
                 <w:ilvl w:val="0"/>
                 <w:numId w:val="2"/>
               </w:numPr>
+              <w:jc w:val="both"/>
               <w:rPr>
                 <w:rFonts w:ascii="Times New Roman" w:hAnsi="Times New Roman" w:eastAsia="Times New Roman" w:cs="Times New Roman"/>
                 <w:b w:val="0"/>
@@ -3244,6 +3314,7 @@
                 <w:ilvl w:val="0"/>
                 <w:numId w:val="2"/>
               </w:numPr>
+              <w:jc w:val="both"/>
               <w:rPr>
                 <w:rFonts w:ascii="Times New Roman" w:hAnsi="Times New Roman" w:eastAsia="Times New Roman" w:cs="Times New Roman"/>
                 <w:b w:val="0"/>
@@ -3268,6 +3339,7 @@
                 <w:ilvl w:val="0"/>
                 <w:numId w:val="2"/>
               </w:numPr>
+              <w:jc w:val="both"/>
               <w:rPr>
                 <w:rFonts w:ascii="Times New Roman" w:hAnsi="Times New Roman" w:eastAsia="Times New Roman" w:cs="Times New Roman"/>
                 <w:b w:val="0"/>
@@ -3292,6 +3364,7 @@
                 <w:ilvl w:val="0"/>
                 <w:numId w:val="2"/>
               </w:numPr>
+              <w:jc w:val="both"/>
               <w:rPr>
                 <w:rFonts w:ascii="Times New Roman" w:hAnsi="Times New Roman" w:eastAsia="Times New Roman" w:cs="Times New Roman"/>
                 <w:b w:val="0"/>
@@ -3316,6 +3389,7 @@
                 <w:ilvl w:val="0"/>
                 <w:numId w:val="2"/>
               </w:numPr>
+              <w:jc w:val="both"/>
               <w:rPr>
                 <w:rFonts w:ascii="Times New Roman" w:hAnsi="Times New Roman" w:eastAsia="Times New Roman" w:cs="Times New Roman"/>
                 <w:b w:val="0"/>
@@ -3340,6 +3414,7 @@
                 <w:ilvl w:val="0"/>
                 <w:numId w:val="2"/>
               </w:numPr>
+              <w:jc w:val="both"/>
               <w:rPr>
                 <w:rFonts w:ascii="Times New Roman" w:hAnsi="Times New Roman" w:eastAsia="Times New Roman" w:cs="Times New Roman"/>
                 <w:b w:val="0"/>
@@ -3364,6 +3439,7 @@
                 <w:ilvl w:val="0"/>
                 <w:numId w:val="2"/>
               </w:numPr>
+              <w:jc w:val="both"/>
               <w:rPr>
                 <w:rFonts w:ascii="Times New Roman" w:hAnsi="Times New Roman" w:eastAsia="Times New Roman" w:cs="Times New Roman"/>
                 <w:b w:val="0"/>
@@ -3406,6 +3482,7 @@
                 <w:ilvl w:val="0"/>
                 <w:numId w:val="2"/>
               </w:numPr>
+              <w:jc w:val="both"/>
               <w:rPr>
                 <w:rFonts w:ascii="Times New Roman" w:hAnsi="Times New Roman" w:eastAsia="Times New Roman" w:cs="Times New Roman"/>
                 <w:b w:val="0"/>
@@ -3428,6 +3505,7 @@
               <w:pStyle w:val="Normal"/>
               <w:bidi w:val="0"/>
               <w:ind w:left="0"/>
+              <w:jc w:val="both"/>
               <w:rPr>
                 <w:rFonts w:ascii="Times New Roman" w:hAnsi="Times New Roman" w:eastAsia="Times New Roman" w:cs="Times New Roman"/>
                 <w:b w:val="0"/>
@@ -3451,6 +3529,7 @@
             <w:pPr>
               <w:pStyle w:val="Normal"/>
               <w:bidi w:val="0"/>
+              <w:jc w:val="both"/>
               <w:rPr>
                 <w:rFonts w:ascii="Times New Roman" w:hAnsi="Times New Roman" w:eastAsia="Times New Roman" w:cs="Times New Roman"/>
                 <w:b w:val="0"/>
@@ -3482,6 +3561,7 @@
                 <w:numId w:val="2"/>
               </w:numPr>
               <w:bidi w:val="0"/>
+              <w:jc w:val="both"/>
               <w:rPr>
                 <w:rFonts w:ascii="Times New Roman" w:hAnsi="Times New Roman" w:eastAsia="Times New Roman" w:cs="Times New Roman"/>
                 <w:b w:val="0"/>
@@ -3552,6 +3632,7 @@
                 <w:numId w:val="2"/>
               </w:numPr>
               <w:bidi w:val="0"/>
+              <w:jc w:val="both"/>
               <w:rPr>
                 <w:rFonts w:ascii="Times New Roman" w:hAnsi="Times New Roman" w:eastAsia="Times New Roman" w:cs="Times New Roman"/>
                 <w:b w:val="0"/>
@@ -3577,6 +3658,7 @@
                 <w:numId w:val="2"/>
               </w:numPr>
               <w:bidi w:val="0"/>
+              <w:jc w:val="both"/>
               <w:rPr>
                 <w:rFonts w:ascii="Times New Roman" w:hAnsi="Times New Roman" w:eastAsia="Times New Roman" w:cs="Times New Roman"/>
                 <w:b w:val="0"/>
@@ -3620,6 +3702,7 @@
                 <w:numId w:val="2"/>
               </w:numPr>
               <w:bidi w:val="0"/>
+              <w:jc w:val="both"/>
               <w:rPr>
                 <w:rFonts w:ascii="Times New Roman" w:hAnsi="Times New Roman" w:eastAsia="Times New Roman" w:cs="Times New Roman"/>
                 <w:b w:val="0"/>
@@ -3634,7 +3717,25 @@
                 <w:bCs w:val="0"/>
                 <w:u w:val="none"/>
               </w:rPr>
-              <w:t>Adjuntar imágen en mensaje</w:t>
+              <w:t xml:space="preserve">Adjuntar </w:t>
+            </w:r>
+            <w:r>
+              <w:rPr>
+                <w:rFonts w:ascii="Times New Roman" w:hAnsi="Times New Roman" w:eastAsia="Times New Roman" w:cs="Times New Roman"/>
+                <w:b w:val="0"/>
+                <w:bCs w:val="0"/>
+                <w:u w:val="none"/>
+              </w:rPr>
+              <w:t>imágen</w:t>
+            </w:r>
+            <w:r>
+              <w:rPr>
+                <w:rFonts w:ascii="Times New Roman" w:hAnsi="Times New Roman" w:eastAsia="Times New Roman" w:cs="Times New Roman"/>
+                <w:b w:val="0"/>
+                <w:bCs w:val="0"/>
+                <w:u w:val="none"/>
+              </w:rPr>
+              <w:t xml:space="preserve"> en mensaje</w:t>
             </w:r>
           </w:p>
         </w:tc>
@@ -3652,6 +3753,7 @@
             <w:pPr>
               <w:pStyle w:val="Normal"/>
               <w:bidi w:val="0"/>
+              <w:jc w:val="both"/>
               <w:rPr>
                 <w:rFonts w:ascii="Times New Roman" w:hAnsi="Times New Roman" w:eastAsia="Times New Roman" w:cs="Times New Roman"/>
                 <w:b w:val="0"/>
@@ -3692,6 +3794,7 @@
                 <w:numId w:val="2"/>
               </w:numPr>
               <w:bidi w:val="0"/>
+              <w:jc w:val="both"/>
               <w:rPr>
                 <w:rFonts w:ascii="Times New Roman" w:hAnsi="Times New Roman" w:eastAsia="Times New Roman" w:cs="Times New Roman"/>
                 <w:b w:val="0"/>
@@ -3717,6 +3820,7 @@
                 <w:numId w:val="2"/>
               </w:numPr>
               <w:bidi w:val="0"/>
+              <w:jc w:val="both"/>
               <w:rPr>
                 <w:rFonts w:ascii="Times New Roman" w:hAnsi="Times New Roman" w:eastAsia="Times New Roman" w:cs="Times New Roman"/>
                 <w:b w:val="0"/>
@@ -3742,6 +3846,7 @@
                 <w:numId w:val="2"/>
               </w:numPr>
               <w:bidi w:val="0"/>
+              <w:jc w:val="both"/>
               <w:rPr>
                 <w:rFonts w:ascii="Times New Roman" w:hAnsi="Times New Roman" w:eastAsia="Times New Roman" w:cs="Times New Roman"/>
                 <w:b w:val="0"/>
@@ -3767,6 +3872,7 @@
                 <w:numId w:val="2"/>
               </w:numPr>
               <w:bidi w:val="0"/>
+              <w:jc w:val="both"/>
               <w:rPr>
                 <w:rFonts w:ascii="Times New Roman" w:hAnsi="Times New Roman" w:eastAsia="Times New Roman" w:cs="Times New Roman"/>
                 <w:b w:val="0"/>
@@ -3799,6 +3905,7 @@
             <w:pPr>
               <w:pStyle w:val="Normal"/>
               <w:bidi w:val="0"/>
+              <w:jc w:val="both"/>
               <w:rPr>
                 <w:rFonts w:ascii="Times New Roman" w:hAnsi="Times New Roman" w:eastAsia="Times New Roman" w:cs="Times New Roman"/>
                 <w:b w:val="0"/>
@@ -3830,6 +3937,7 @@
                 <w:numId w:val="2"/>
               </w:numPr>
               <w:bidi w:val="0"/>
+              <w:jc w:val="both"/>
               <w:rPr>
                 <w:rFonts w:ascii="Times New Roman" w:hAnsi="Times New Roman" w:eastAsia="Times New Roman" w:cs="Times New Roman"/>
                 <w:b w:val="0"/>
@@ -3855,6 +3963,7 @@
                 <w:numId w:val="2"/>
               </w:numPr>
               <w:bidi w:val="0"/>
+              <w:jc w:val="both"/>
               <w:rPr>
                 <w:rFonts w:ascii="Times New Roman" w:hAnsi="Times New Roman" w:eastAsia="Times New Roman" w:cs="Times New Roman"/>
                 <w:b w:val="0"/>
@@ -3880,6 +3989,7 @@
                 <w:numId w:val="2"/>
               </w:numPr>
               <w:bidi w:val="0"/>
+              <w:jc w:val="both"/>
               <w:rPr>
                 <w:rFonts w:ascii="Times New Roman" w:hAnsi="Times New Roman" w:eastAsia="Times New Roman" w:cs="Times New Roman"/>
                 <w:b w:val="0"/>
@@ -3905,6 +4015,7 @@
                 <w:numId w:val="2"/>
               </w:numPr>
               <w:bidi w:val="0"/>
+              <w:jc w:val="both"/>
               <w:rPr>
                 <w:rFonts w:ascii="Times New Roman" w:hAnsi="Times New Roman" w:eastAsia="Times New Roman" w:cs="Times New Roman"/>
                 <w:b w:val="0"/>
@@ -3939,6 +4050,7 @@
                 <w:numId w:val="2"/>
               </w:numPr>
               <w:bidi w:val="0"/>
+              <w:jc w:val="both"/>
               <w:rPr>
                 <w:rFonts w:ascii="Times New Roman" w:hAnsi="Times New Roman" w:eastAsia="Times New Roman" w:cs="Times New Roman"/>
                 <w:b w:val="0"/>
@@ -3964,6 +4076,7 @@
                 <w:numId w:val="2"/>
               </w:numPr>
               <w:bidi w:val="0"/>
+              <w:jc w:val="both"/>
               <w:rPr>
                 <w:rFonts w:ascii="Times New Roman" w:hAnsi="Times New Roman" w:eastAsia="Times New Roman" w:cs="Times New Roman"/>
                 <w:b w:val="0"/>
@@ -3989,6 +4102,7 @@
                 <w:numId w:val="2"/>
               </w:numPr>
               <w:bidi w:val="0"/>
+              <w:jc w:val="both"/>
               <w:rPr>
                 <w:rFonts w:ascii="Times New Roman" w:hAnsi="Times New Roman" w:eastAsia="Times New Roman" w:cs="Times New Roman"/>
                 <w:b w:val="0"/>
@@ -4021,6 +4135,7 @@
             <w:pPr>
               <w:pStyle w:val="Normal"/>
               <w:bidi w:val="0"/>
+              <w:jc w:val="both"/>
               <w:rPr>
                 <w:rFonts w:ascii="Times New Roman" w:hAnsi="Times New Roman" w:eastAsia="Times New Roman" w:cs="Times New Roman"/>
                 <w:b w:val="0"/>
@@ -4055,7 +4170,7 @@
               <w:bidi w:val="0"/>
               <w:spacing w:before="0" w:beforeAutospacing="off" w:after="0" w:afterAutospacing="off" w:line="240" w:lineRule="auto"/>
               <w:ind w:left="720" w:right="0" w:hanging="360"/>
-              <w:jc w:val="left"/>
+              <w:jc w:val="both"/>
               <w:rPr>
                 <w:rFonts w:ascii="Times New Roman" w:hAnsi="Times New Roman" w:eastAsia="Times New Roman" w:cs="Times New Roman"/>
                 <w:b w:val="0"/>
@@ -4084,7 +4199,7 @@
               <w:bidi w:val="0"/>
               <w:spacing w:before="0" w:beforeAutospacing="off" w:after="0" w:afterAutospacing="off" w:line="240" w:lineRule="auto"/>
               <w:ind w:left="720" w:right="0" w:hanging="360"/>
-              <w:jc w:val="left"/>
+              <w:jc w:val="both"/>
               <w:rPr>
                 <w:rFonts w:ascii="Times New Roman" w:hAnsi="Times New Roman" w:eastAsia="Times New Roman" w:cs="Times New Roman"/>
                 <w:b w:val="0"/>
@@ -4113,7 +4228,7 @@
               <w:bidi w:val="0"/>
               <w:spacing w:before="0" w:beforeAutospacing="off" w:after="0" w:afterAutospacing="off" w:line="240" w:lineRule="auto"/>
               <w:ind w:left="720" w:right="0" w:hanging="360"/>
-              <w:jc w:val="left"/>
+              <w:jc w:val="both"/>
               <w:rPr>
                 <w:rFonts w:ascii="Times New Roman" w:hAnsi="Times New Roman" w:eastAsia="Times New Roman" w:cs="Times New Roman"/>
                 <w:b w:val="0"/>
@@ -4142,7 +4257,7 @@
               <w:bidi w:val="0"/>
               <w:spacing w:before="0" w:beforeAutospacing="off" w:after="0" w:afterAutospacing="off" w:line="240" w:lineRule="auto"/>
               <w:ind w:left="720" w:right="0" w:hanging="360"/>
-              <w:jc w:val="left"/>
+              <w:jc w:val="both"/>
               <w:rPr>
                 <w:rFonts w:ascii="Times New Roman" w:hAnsi="Times New Roman" w:eastAsia="Times New Roman" w:cs="Times New Roman"/>
                 <w:b w:val="0"/>
@@ -4171,7 +4286,7 @@
               <w:bidi w:val="0"/>
               <w:spacing w:before="0" w:beforeAutospacing="off" w:after="0" w:afterAutospacing="off" w:line="240" w:lineRule="auto"/>
               <w:ind w:left="720" w:right="0" w:hanging="360"/>
-              <w:jc w:val="left"/>
+              <w:jc w:val="both"/>
               <w:rPr>
                 <w:rFonts w:ascii="Times New Roman" w:hAnsi="Times New Roman" w:eastAsia="Times New Roman" w:cs="Times New Roman"/>
                 <w:b w:val="0"/>
@@ -4195,7 +4310,7 @@
     <w:p>
       <w:pPr>
         <w:pStyle w:val="Normal"/>
-        <w:jc w:val="center"/>
+        <w:jc w:val="both"/>
         <w:rPr>
           <w:rFonts w:ascii="Times New Roman" w:hAnsi="Times New Roman" w:eastAsia="Times New Roman" w:cs="Times New Roman"/>
           <w:b w:val="1"/>
@@ -4209,7 +4324,7 @@
     <w:p>
       <w:pPr>
         <w:pStyle w:val="Normal"/>
-        <w:jc w:val="center"/>
+        <w:jc w:val="both"/>
         <w:rPr>
           <w:rFonts w:ascii="Times New Roman" w:hAnsi="Times New Roman" w:eastAsia="Times New Roman" w:cs="Times New Roman"/>
           <w:b w:val="1"/>
@@ -4223,7 +4338,7 @@
     <w:p>
       <w:pPr>
         <w:pStyle w:val="Normal"/>
-        <w:jc w:val="center"/>
+        <w:jc w:val="both"/>
         <w:rPr>
           <w:rFonts w:ascii="Times New Roman" w:hAnsi="Times New Roman" w:eastAsia="Times New Roman" w:cs="Times New Roman"/>
           <w:b w:val="1"/>
@@ -4237,7 +4352,7 @@
     <w:p>
       <w:pPr>
         <w:pStyle w:val="Normal"/>
-        <w:jc w:val="center"/>
+        <w:jc w:val="both"/>
         <w:rPr>
           <w:rFonts w:ascii="Times New Roman" w:hAnsi="Times New Roman" w:eastAsia="Times New Roman" w:cs="Times New Roman"/>
           <w:b w:val="1"/>
@@ -4251,7 +4366,7 @@
     <w:p>
       <w:pPr>
         <w:pStyle w:val="Normal"/>
-        <w:jc w:val="center"/>
+        <w:jc w:val="both"/>
         <w:rPr>
           <w:rFonts w:ascii="Times New Roman" w:hAnsi="Times New Roman" w:eastAsia="Times New Roman" w:cs="Times New Roman"/>
           <w:b w:val="1"/>
@@ -4265,7 +4380,7 @@
     <w:p>
       <w:pPr>
         <w:pStyle w:val="Normal"/>
-        <w:jc w:val="center"/>
+        <w:jc w:val="both"/>
         <w:rPr>
           <w:rFonts w:ascii="Times New Roman" w:hAnsi="Times New Roman" w:eastAsia="Times New Roman" w:cs="Times New Roman"/>
           <w:b w:val="1"/>
@@ -4279,7 +4394,7 @@
     <w:p>
       <w:pPr>
         <w:pStyle w:val="Normal"/>
-        <w:jc w:val="center"/>
+        <w:jc w:val="both"/>
         <w:rPr>
           <w:rFonts w:ascii="Times New Roman" w:hAnsi="Times New Roman" w:eastAsia="Times New Roman" w:cs="Times New Roman"/>
           <w:b w:val="1"/>
@@ -4293,7 +4408,7 @@
     <w:p>
       <w:pPr>
         <w:pStyle w:val="Normal"/>
-        <w:jc w:val="center"/>
+        <w:jc w:val="both"/>
         <w:rPr>
           <w:rFonts w:ascii="Times New Roman" w:hAnsi="Times New Roman" w:eastAsia="Times New Roman" w:cs="Times New Roman"/>
           <w:b w:val="1"/>
@@ -4307,7 +4422,7 @@
     <w:p>
       <w:pPr>
         <w:pStyle w:val="Normal"/>
-        <w:jc w:val="center"/>
+        <w:jc w:val="both"/>
         <w:rPr>
           <w:rFonts w:ascii="Times New Roman" w:hAnsi="Times New Roman" w:eastAsia="Times New Roman" w:cs="Times New Roman"/>
           <w:b w:val="1"/>
@@ -4321,7 +4436,7 @@
     <w:p>
       <w:pPr>
         <w:pStyle w:val="Normal"/>
-        <w:jc w:val="center"/>
+        <w:jc w:val="both"/>
         <w:rPr>
           <w:rFonts w:ascii="Times New Roman" w:hAnsi="Times New Roman" w:eastAsia="Times New Roman" w:cs="Times New Roman"/>
           <w:b w:val="1"/>
@@ -4335,7 +4450,7 @@
     <w:p>
       <w:pPr>
         <w:pStyle w:val="Normal"/>
-        <w:jc w:val="center"/>
+        <w:jc w:val="both"/>
         <w:rPr>
           <w:rFonts w:ascii="Times New Roman" w:hAnsi="Times New Roman" w:eastAsia="Times New Roman" w:cs="Times New Roman"/>
           <w:b w:val="1"/>
@@ -4349,7 +4464,7 @@
     <w:p>
       <w:pPr>
         <w:pStyle w:val="Normal"/>
-        <w:jc w:val="center"/>
+        <w:jc w:val="both"/>
         <w:rPr>
           <w:rFonts w:ascii="Times New Roman" w:hAnsi="Times New Roman" w:eastAsia="Times New Roman" w:cs="Times New Roman"/>
           <w:b w:val="1"/>
@@ -4363,7 +4478,7 @@
     <w:p>
       <w:pPr>
         <w:pStyle w:val="Normal"/>
-        <w:jc w:val="center"/>
+        <w:jc w:val="both"/>
         <w:rPr>
           <w:rFonts w:ascii="Times New Roman" w:hAnsi="Times New Roman" w:eastAsia="Times New Roman" w:cs="Times New Roman"/>
           <w:b w:val="1"/>
@@ -4377,7 +4492,7 @@
     <w:p>
       <w:pPr>
         <w:pStyle w:val="Normal"/>
-        <w:jc w:val="center"/>
+        <w:jc w:val="both"/>
         <w:rPr>
           <w:rFonts w:ascii="Times New Roman" w:hAnsi="Times New Roman" w:eastAsia="Times New Roman" w:cs="Times New Roman"/>
           <w:b w:val="1"/>
@@ -4391,7 +4506,7 @@
     <w:p>
       <w:pPr>
         <w:pStyle w:val="Normal"/>
-        <w:jc w:val="center"/>
+        <w:jc w:val="both"/>
         <w:rPr>
           <w:rFonts w:ascii="Times New Roman" w:hAnsi="Times New Roman" w:eastAsia="Times New Roman" w:cs="Times New Roman"/>
           <w:b w:val="1"/>
@@ -4401,7 +4516,11 @@
           <w:u w:val="single"/>
         </w:rPr>
       </w:pPr>
-      <w:r>
+    </w:p>
+    <w:p>
+      <w:pPr>
+        <w:pStyle w:val="Normal"/>
+        <w:jc w:val="both"/>
         <w:rPr>
           <w:rFonts w:ascii="Times New Roman" w:hAnsi="Times New Roman" w:eastAsia="Times New Roman" w:cs="Times New Roman"/>
           <w:b w:val="1"/>
@@ -4410,24 +4529,91 @@
           <w:szCs w:val="32"/>
           <w:u w:val="single"/>
         </w:rPr>
+      </w:pPr>
+    </w:p>
+    <w:p>
+      <w:pPr>
+        <w:pStyle w:val="Normal"/>
+        <w:jc w:val="both"/>
+        <w:rPr>
+          <w:rFonts w:ascii="Times New Roman" w:hAnsi="Times New Roman" w:eastAsia="Times New Roman" w:cs="Times New Roman"/>
+          <w:b w:val="1"/>
+          <w:bCs w:val="1"/>
+          <w:sz w:val="32"/>
+          <w:szCs w:val="32"/>
+          <w:u w:val="single"/>
+        </w:rPr>
+      </w:pPr>
+    </w:p>
+    <w:p>
+      <w:pPr>
+        <w:pStyle w:val="Normal"/>
+        <w:jc w:val="both"/>
+        <w:rPr>
+          <w:rFonts w:ascii="Times New Roman" w:hAnsi="Times New Roman" w:eastAsia="Times New Roman" w:cs="Times New Roman"/>
+          <w:b w:val="1"/>
+          <w:bCs w:val="1"/>
+          <w:sz w:val="32"/>
+          <w:szCs w:val="32"/>
+          <w:u w:val="single"/>
+        </w:rPr>
+      </w:pPr>
+    </w:p>
+    <w:p>
+      <w:pPr>
+        <w:pStyle w:val="Normal"/>
+        <w:jc w:val="both"/>
+        <w:rPr>
+          <w:rFonts w:ascii="Times New Roman" w:hAnsi="Times New Roman" w:eastAsia="Times New Roman" w:cs="Times New Roman"/>
+          <w:b w:val="1"/>
+          <w:bCs w:val="1"/>
+          <w:sz w:val="32"/>
+          <w:szCs w:val="32"/>
+          <w:u w:val="single"/>
+        </w:rPr>
+      </w:pPr>
+    </w:p>
+    <w:p>
+      <w:pPr>
+        <w:pStyle w:val="Normal"/>
+        <w:jc w:val="both"/>
+        <w:rPr>
+          <w:rFonts w:ascii="Times New Roman" w:hAnsi="Times New Roman" w:eastAsia="Times New Roman" w:cs="Times New Roman"/>
+          <w:b w:val="1"/>
+          <w:bCs w:val="1"/>
+          <w:sz w:val="32"/>
+          <w:szCs w:val="32"/>
+          <w:u w:val="single"/>
+        </w:rPr>
+      </w:pPr>
+      <w:r>
+        <w:rPr>
+          <w:rFonts w:ascii="Times New Roman" w:hAnsi="Times New Roman" w:eastAsia="Times New Roman" w:cs="Times New Roman"/>
+          <w:b w:val="1"/>
+          <w:bCs w:val="1"/>
+          <w:sz w:val="32"/>
+          <w:szCs w:val="32"/>
+          <w:u w:val="single"/>
+        </w:rPr>
         <w:t>DOCUMENTACIÓN DE GESTIÓN DE PROYECTO</w:t>
       </w:r>
     </w:p>
     <w:p>
       <w:pPr>
         <w:pStyle w:val="Normal"/>
-        <w:rPr>
-          <w:rFonts w:ascii="Times New Roman" w:hAnsi="Times New Roman" w:eastAsia="Times New Roman" w:cs="Times New Roman"/>
-          <w:b w:val="0"/>
-          <w:bCs w:val="0"/>
-          <w:u w:val="none"/>
-        </w:rPr>
-      </w:pPr>
-    </w:p>
-    <w:p>
-      <w:pPr>
-        <w:pStyle w:val="Normal"/>
-        <w:jc w:val="center"/>
+        <w:jc w:val="both"/>
+        <w:rPr>
+          <w:rFonts w:ascii="Times New Roman" w:hAnsi="Times New Roman" w:eastAsia="Times New Roman" w:cs="Times New Roman"/>
+          <w:b w:val="0"/>
+          <w:bCs w:val="0"/>
+          <w:u w:val="none"/>
+        </w:rPr>
+      </w:pPr>
+    </w:p>
+    <w:p>
+      <w:pPr>
+        <w:pStyle w:val="Normal"/>
+        <w:jc w:val="both"/>
         <w:rPr>
           <w:rFonts w:ascii="Times New Roman" w:hAnsi="Times New Roman" w:eastAsia="Times New Roman" w:cs="Times New Roman"/>
           <w:b w:val="1"/>
@@ -4474,7 +4660,7 @@
     <w:p>
       <w:pPr>
         <w:pStyle w:val="Normal"/>
-        <w:jc w:val="center"/>
+        <w:jc w:val="both"/>
         <w:rPr>
           <w:rFonts w:ascii="Times New Roman" w:hAnsi="Times New Roman" w:eastAsia="Times New Roman" w:cs="Times New Roman"/>
           <w:b w:val="1"/>
@@ -4488,18 +4674,20 @@
     <w:p>
       <w:pPr>
         <w:pStyle w:val="Heading1"/>
-      </w:pPr>
-      <w:bookmarkStart w:name="_Toc1476521146" w:id="1082003039"/>
+        <w:jc w:val="both"/>
+      </w:pPr>
+      <w:bookmarkStart w:name="_Toc1359901435" w:id="1845094702"/>
       <w:r>
         <w:rPr/>
         <w:t>DEFINICIÓN DEL EQUIPO</w:t>
       </w:r>
-      <w:bookmarkEnd w:id="1082003039"/>
+      <w:bookmarkEnd w:id="1845094702"/>
     </w:p>
     <w:p>
       <w:pPr>
         <w:pStyle w:val="Normal"/>
         <w:bidi w:val="0"/>
+        <w:jc w:val="both"/>
       </w:pPr>
     </w:p>
     <w:tbl>
@@ -4525,6 +4713,7 @@
           <w:p>
             <w:pPr>
               <w:pStyle w:val="Normal"/>
+              <w:jc w:val="left"/>
               <w:rPr>
                 <w:rFonts w:ascii="Times New Roman" w:hAnsi="Times New Roman" w:eastAsia="Times New Roman" w:cs="Times New Roman"/>
                 <w:b w:val="0"/>
@@ -4560,6 +4749,7 @@
           <w:p>
             <w:pPr>
               <w:pStyle w:val="Normal"/>
+              <w:jc w:val="left"/>
               <w:rPr>
                 <w:rFonts w:ascii="Times New Roman" w:hAnsi="Times New Roman" w:eastAsia="Times New Roman" w:cs="Times New Roman"/>
                 <w:b w:val="0"/>
@@ -4598,6 +4788,7 @@
           <w:p>
             <w:pPr>
               <w:pStyle w:val="Normal"/>
+              <w:jc w:val="left"/>
               <w:rPr>
                 <w:rFonts w:ascii="Times New Roman" w:hAnsi="Times New Roman" w:eastAsia="Times New Roman" w:cs="Times New Roman"/>
                 <w:b w:val="0"/>
@@ -4638,6 +4829,7 @@
           <w:p>
             <w:pPr>
               <w:pStyle w:val="Normal"/>
+              <w:jc w:val="left"/>
               <w:rPr>
                 <w:rFonts w:ascii="Times New Roman" w:hAnsi="Times New Roman" w:eastAsia="Times New Roman" w:cs="Times New Roman"/>
                 <w:b w:val="0"/>
@@ -4673,6 +4865,7 @@
           <w:p>
             <w:pPr>
               <w:pStyle w:val="Normal"/>
+              <w:jc w:val="left"/>
               <w:rPr>
                 <w:rFonts w:ascii="Times New Roman" w:hAnsi="Times New Roman" w:eastAsia="Times New Roman" w:cs="Times New Roman"/>
                 <w:b w:val="0"/>
@@ -4704,6 +4897,7 @@
           <w:p>
             <w:pPr>
               <w:pStyle w:val="Normal"/>
+              <w:jc w:val="left"/>
               <w:rPr>
                 <w:rFonts w:ascii="Times New Roman" w:hAnsi="Times New Roman" w:eastAsia="Times New Roman" w:cs="Times New Roman"/>
                 <w:b w:val="0"/>
@@ -4718,7 +4912,16 @@
                 <w:bCs w:val="0"/>
                 <w:u w:val="none"/>
               </w:rPr>
-              <w:t>Desarrollador FullStack</w:t>
+              <w:t xml:space="preserve">Desarrollador </w:t>
+            </w:r>
+            <w:r>
+              <w:rPr>
+                <w:rFonts w:ascii="Times New Roman" w:hAnsi="Times New Roman" w:eastAsia="Times New Roman" w:cs="Times New Roman"/>
+                <w:b w:val="0"/>
+                <w:bCs w:val="0"/>
+                <w:u w:val="none"/>
+              </w:rPr>
+              <w:t>FullStack</w:t>
             </w:r>
           </w:p>
         </w:tc>
@@ -4735,6 +4938,7 @@
           <w:p>
             <w:pPr>
               <w:pStyle w:val="Normal"/>
+              <w:jc w:val="left"/>
               <w:rPr>
                 <w:rFonts w:ascii="Times New Roman" w:hAnsi="Times New Roman" w:eastAsia="Times New Roman" w:cs="Times New Roman"/>
                 <w:b w:val="0"/>
@@ -4749,7 +4953,16 @@
                 <w:bCs w:val="0"/>
                 <w:u w:val="none"/>
               </w:rPr>
-              <w:t>Agustín Rojo Birán</w:t>
+              <w:t xml:space="preserve">Agustín Rojo </w:t>
+            </w:r>
+            <w:r>
+              <w:rPr>
+                <w:rFonts w:ascii="Times New Roman" w:hAnsi="Times New Roman" w:eastAsia="Times New Roman" w:cs="Times New Roman"/>
+                <w:b w:val="0"/>
+                <w:bCs w:val="0"/>
+                <w:u w:val="none"/>
+              </w:rPr>
+              <w:t>Birán</w:t>
             </w:r>
           </w:p>
         </w:tc>
@@ -4761,6 +4974,7 @@
           <w:p>
             <w:pPr>
               <w:pStyle w:val="Normal"/>
+              <w:jc w:val="left"/>
               <w:rPr>
                 <w:rFonts w:ascii="Times New Roman" w:hAnsi="Times New Roman" w:eastAsia="Times New Roman" w:cs="Times New Roman"/>
                 <w:b w:val="0"/>
@@ -4799,6 +5013,7 @@
           <w:p>
             <w:pPr>
               <w:pStyle w:val="Normal"/>
+              <w:jc w:val="left"/>
               <w:rPr>
                 <w:rFonts w:ascii="Times New Roman" w:hAnsi="Times New Roman" w:eastAsia="Times New Roman" w:cs="Times New Roman"/>
                 <w:b w:val="0"/>
@@ -4813,7 +5028,16 @@
                 <w:bCs w:val="0"/>
                 <w:u w:val="none"/>
               </w:rPr>
-              <w:t>Desarrollador FullStack</w:t>
+              <w:t xml:space="preserve">Desarrollador </w:t>
+            </w:r>
+            <w:r>
+              <w:rPr>
+                <w:rFonts w:ascii="Times New Roman" w:hAnsi="Times New Roman" w:eastAsia="Times New Roman" w:cs="Times New Roman"/>
+                <w:b w:val="0"/>
+                <w:bCs w:val="0"/>
+                <w:u w:val="none"/>
+              </w:rPr>
+              <w:t>FullStack</w:t>
             </w:r>
           </w:p>
         </w:tc>
@@ -4823,6 +5047,7 @@
       <w:pPr>
         <w:pStyle w:val="Normal"/>
         <w:ind w:left="0"/>
+        <w:jc w:val="both"/>
         <w:rPr>
           <w:rFonts w:ascii="Times New Roman" w:hAnsi="Times New Roman" w:eastAsia="Times New Roman" w:cs="Times New Roman"/>
           <w:b w:val="0"/>
@@ -4874,6 +5099,8 @@
     <w:p>
       <w:pPr>
         <w:pStyle w:val="Normal"/>
+        <w:suppressLineNumbers w:val="0"/>
+        <w:spacing w:before="0" w:beforeAutospacing="off" w:after="160" w:afterAutospacing="off" w:line="279" w:lineRule="auto"/>
         <w:ind w:left="0"/>
         <w:jc w:val="both"/>
         <w:rPr>
@@ -4959,12 +5186,258 @@
     <w:p>
       <w:pPr>
         <w:pStyle w:val="Normal"/>
+        <w:suppressLineNumbers w:val="0"/>
+        <w:spacing w:before="0" w:beforeAutospacing="off" w:after="160" w:afterAutospacing="off" w:line="279" w:lineRule="auto"/>
         <w:ind w:left="0"/>
-        <w:rPr>
-          <w:rFonts w:ascii="Times New Roman" w:hAnsi="Times New Roman" w:eastAsia="Times New Roman" w:cs="Times New Roman"/>
-          <w:b w:val="1"/>
-          <w:bCs w:val="1"/>
-          <w:u w:val="none"/>
+        <w:jc w:val="both"/>
+        <w:rPr>
+          <w:rFonts w:ascii="Times New Roman" w:hAnsi="Times New Roman" w:eastAsia="Times New Roman" w:cs="Times New Roman"/>
+          <w:b w:val="0"/>
+          <w:bCs w:val="0"/>
+          <w:u w:val="none"/>
+        </w:rPr>
+      </w:pPr>
+      <w:r>
+        <w:rPr>
+          <w:rFonts w:ascii="Times New Roman" w:hAnsi="Times New Roman" w:eastAsia="Times New Roman" w:cs="Times New Roman"/>
+          <w:b w:val="0"/>
+          <w:bCs w:val="0"/>
+          <w:u w:val="none"/>
+        </w:rPr>
+        <w:t xml:space="preserve">El PO escribirá los criterios de aceptación y pruebas de usuario de las </w:t>
+      </w:r>
+      <w:r>
+        <w:rPr>
+          <w:rFonts w:ascii="Times New Roman" w:hAnsi="Times New Roman" w:eastAsia="Times New Roman" w:cs="Times New Roman"/>
+          <w:b w:val="0"/>
+          <w:bCs w:val="0"/>
+          <w:u w:val="none"/>
+        </w:rPr>
+        <w:t>User</w:t>
+      </w:r>
+      <w:r>
+        <w:rPr>
+          <w:rFonts w:ascii="Times New Roman" w:hAnsi="Times New Roman" w:eastAsia="Times New Roman" w:cs="Times New Roman"/>
+          <w:b w:val="0"/>
+          <w:bCs w:val="0"/>
+          <w:u w:val="none"/>
+        </w:rPr>
+        <w:t xml:space="preserve"> </w:t>
+      </w:r>
+      <w:r>
+        <w:rPr>
+          <w:rFonts w:ascii="Times New Roman" w:hAnsi="Times New Roman" w:eastAsia="Times New Roman" w:cs="Times New Roman"/>
+          <w:b w:val="0"/>
+          <w:bCs w:val="0"/>
+          <w:u w:val="none"/>
+        </w:rPr>
+        <w:t>Stories</w:t>
+      </w:r>
+      <w:r>
+        <w:rPr>
+          <w:rFonts w:ascii="Times New Roman" w:hAnsi="Times New Roman" w:eastAsia="Times New Roman" w:cs="Times New Roman"/>
+          <w:b w:val="0"/>
+          <w:bCs w:val="0"/>
+          <w:u w:val="none"/>
+        </w:rPr>
+        <w:t xml:space="preserve"> al principio de cada sprint, </w:t>
+      </w:r>
+      <w:r>
+        <w:rPr>
+          <w:rFonts w:ascii="Times New Roman" w:hAnsi="Times New Roman" w:eastAsia="Times New Roman" w:cs="Times New Roman"/>
+          <w:b w:val="0"/>
+          <w:bCs w:val="0"/>
+          <w:u w:val="none"/>
+        </w:rPr>
+        <w:t xml:space="preserve">además, al comienzo de cada sprint, debe priorizar el </w:t>
+      </w:r>
+      <w:r>
+        <w:rPr>
+          <w:rFonts w:ascii="Times New Roman" w:hAnsi="Times New Roman" w:eastAsia="Times New Roman" w:cs="Times New Roman"/>
+          <w:b w:val="0"/>
+          <w:bCs w:val="0"/>
+          <w:u w:val="none"/>
+        </w:rPr>
+        <w:t>Product</w:t>
+      </w:r>
+      <w:r>
+        <w:rPr>
+          <w:rFonts w:ascii="Times New Roman" w:hAnsi="Times New Roman" w:eastAsia="Times New Roman" w:cs="Times New Roman"/>
+          <w:b w:val="0"/>
+          <w:bCs w:val="0"/>
+          <w:u w:val="none"/>
+        </w:rPr>
+        <w:t xml:space="preserve"> Backlog, de forma que refleje correctamente las </w:t>
+      </w:r>
+      <w:r>
+        <w:rPr>
+          <w:rFonts w:ascii="Times New Roman" w:hAnsi="Times New Roman" w:eastAsia="Times New Roman" w:cs="Times New Roman"/>
+          <w:b w:val="0"/>
+          <w:bCs w:val="0"/>
+          <w:u w:val="none"/>
+        </w:rPr>
+        <w:t>necesidades actuales del equipo.</w:t>
+      </w:r>
+    </w:p>
+    <w:p>
+      <w:pPr>
+        <w:pStyle w:val="Normal"/>
+        <w:suppressLineNumbers w:val="0"/>
+        <w:spacing w:before="0" w:beforeAutospacing="off" w:after="160" w:afterAutospacing="off" w:line="279" w:lineRule="auto"/>
+        <w:ind w:left="0"/>
+        <w:jc w:val="both"/>
+        <w:rPr>
+          <w:rFonts w:ascii="Times New Roman" w:hAnsi="Times New Roman" w:eastAsia="Times New Roman" w:cs="Times New Roman"/>
+          <w:b w:val="0"/>
+          <w:bCs w:val="0"/>
+          <w:u w:val="none"/>
+        </w:rPr>
+      </w:pPr>
+      <w:r>
+        <w:rPr>
+          <w:rFonts w:ascii="Times New Roman" w:hAnsi="Times New Roman" w:eastAsia="Times New Roman" w:cs="Times New Roman"/>
+          <w:b w:val="0"/>
+          <w:bCs w:val="0"/>
+          <w:u w:val="none"/>
+        </w:rPr>
+        <w:t>El SM documentará lo discutido en las diferentes ceremonias de scrum, se encargará de que el equipo asista a las mismas, y al finalizar el sprint analizará los res</w:t>
+      </w:r>
+      <w:r>
+        <w:rPr>
+          <w:rFonts w:ascii="Times New Roman" w:hAnsi="Times New Roman" w:eastAsia="Times New Roman" w:cs="Times New Roman"/>
+          <w:b w:val="0"/>
+          <w:bCs w:val="0"/>
+          <w:u w:val="none"/>
+        </w:rPr>
+        <w:t>ultados y métricas obtenidas, comunicándolas al equipo y documentándolas en el proceso.</w:t>
+      </w:r>
+    </w:p>
+    <w:p>
+      <w:pPr>
+        <w:pStyle w:val="Normal"/>
+        <w:suppressLineNumbers w:val="0"/>
+        <w:spacing w:before="0" w:beforeAutospacing="off" w:after="160" w:afterAutospacing="off" w:line="279" w:lineRule="auto"/>
+        <w:ind w:left="0"/>
+        <w:jc w:val="both"/>
+        <w:rPr>
+          <w:rFonts w:ascii="Times New Roman" w:hAnsi="Times New Roman" w:eastAsia="Times New Roman" w:cs="Times New Roman"/>
+          <w:b w:val="0"/>
+          <w:bCs w:val="0"/>
+          <w:u w:val="none"/>
+        </w:rPr>
+      </w:pPr>
+    </w:p>
+    <w:p>
+      <w:pPr>
+        <w:pStyle w:val="Normal"/>
+        <w:suppressLineNumbers w:val="0"/>
+        <w:spacing w:before="0" w:beforeAutospacing="off" w:after="160" w:afterAutospacing="off" w:line="279" w:lineRule="auto"/>
+        <w:ind w:left="0"/>
+        <w:jc w:val="both"/>
+        <w:rPr>
+          <w:rFonts w:ascii="Times New Roman" w:hAnsi="Times New Roman" w:eastAsia="Times New Roman" w:cs="Times New Roman"/>
+          <w:b w:val="0"/>
+          <w:bCs w:val="0"/>
+          <w:u w:val="none"/>
+        </w:rPr>
+      </w:pPr>
+    </w:p>
+    <w:p>
+      <w:pPr>
+        <w:pStyle w:val="Normal"/>
+        <w:suppressLineNumbers w:val="0"/>
+        <w:spacing w:before="0" w:beforeAutospacing="off" w:after="160" w:afterAutospacing="off" w:line="279" w:lineRule="auto"/>
+        <w:ind w:left="0"/>
+        <w:jc w:val="both"/>
+        <w:rPr>
+          <w:rFonts w:ascii="Times New Roman" w:hAnsi="Times New Roman" w:eastAsia="Times New Roman" w:cs="Times New Roman"/>
+          <w:b w:val="0"/>
+          <w:bCs w:val="0"/>
+          <w:u w:val="none"/>
+        </w:rPr>
+      </w:pPr>
+    </w:p>
+    <w:p>
+      <w:pPr>
+        <w:pStyle w:val="Normal"/>
+        <w:suppressLineNumbers w:val="0"/>
+        <w:spacing w:before="0" w:beforeAutospacing="off" w:after="160" w:afterAutospacing="off" w:line="279" w:lineRule="auto"/>
+        <w:ind w:left="0" w:right="0"/>
+        <w:jc w:val="both"/>
+        <w:rPr>
+          <w:rStyle w:val="Heading1Char"/>
+        </w:rPr>
+      </w:pPr>
+    </w:p>
+    <w:p>
+      <w:pPr>
+        <w:pStyle w:val="Normal"/>
+        <w:suppressLineNumbers w:val="0"/>
+        <w:spacing w:before="0" w:beforeAutospacing="off" w:after="160" w:afterAutospacing="off" w:line="279" w:lineRule="auto"/>
+        <w:ind w:left="0" w:right="0"/>
+        <w:jc w:val="both"/>
+        <w:rPr>
+          <w:rStyle w:val="Heading1Char"/>
+        </w:rPr>
+      </w:pPr>
+    </w:p>
+    <w:p>
+      <w:pPr>
+        <w:pStyle w:val="Normal"/>
+        <w:suppressLineNumbers w:val="0"/>
+        <w:spacing w:before="0" w:beforeAutospacing="off" w:after="160" w:afterAutospacing="off" w:line="279" w:lineRule="auto"/>
+        <w:ind w:left="0" w:right="0"/>
+        <w:jc w:val="both"/>
+        <w:rPr>
+          <w:rStyle w:val="Heading1Char"/>
+        </w:rPr>
+      </w:pPr>
+    </w:p>
+    <w:p>
+      <w:pPr>
+        <w:pStyle w:val="Normal"/>
+        <w:suppressLineNumbers w:val="0"/>
+        <w:spacing w:before="0" w:beforeAutospacing="off" w:after="160" w:afterAutospacing="off" w:line="279" w:lineRule="auto"/>
+        <w:ind w:left="0" w:right="0"/>
+        <w:jc w:val="both"/>
+        <w:rPr>
+          <w:rStyle w:val="Heading1Char"/>
+        </w:rPr>
+      </w:pPr>
+    </w:p>
+    <w:p>
+      <w:pPr>
+        <w:pStyle w:val="Normal"/>
+        <w:suppressLineNumbers w:val="0"/>
+        <w:spacing w:before="0" w:beforeAutospacing="off" w:after="160" w:afterAutospacing="off" w:line="279" w:lineRule="auto"/>
+        <w:ind w:left="0" w:right="0"/>
+        <w:jc w:val="both"/>
+        <w:rPr>
+          <w:rStyle w:val="Heading1Char"/>
+        </w:rPr>
+      </w:pPr>
+    </w:p>
+    <w:p>
+      <w:pPr>
+        <w:pStyle w:val="Normal"/>
+        <w:suppressLineNumbers w:val="0"/>
+        <w:spacing w:before="0" w:beforeAutospacing="off" w:after="160" w:afterAutospacing="off" w:line="279" w:lineRule="auto"/>
+        <w:ind w:left="0" w:right="0"/>
+        <w:jc w:val="both"/>
+        <w:rPr>
+          <w:rStyle w:val="Heading1Char"/>
+        </w:rPr>
+      </w:pPr>
+    </w:p>
+    <w:p>
+      <w:pPr>
+        <w:pStyle w:val="Normal"/>
+        <w:suppressLineNumbers w:val="0"/>
+        <w:spacing w:before="0" w:beforeAutospacing="off" w:after="160" w:afterAutospacing="off" w:line="279" w:lineRule="auto"/>
+        <w:ind w:left="0" w:right="0"/>
+        <w:jc w:val="both"/>
+        <w:rPr>
+          <w:rStyle w:val="Heading1Char"/>
         </w:rPr>
       </w:pPr>
     </w:p>
@@ -4976,7 +5449,7 @@
         <w:ind w:left="0" w:right="0"/>
         <w:jc w:val="left"/>
       </w:pPr>
-      <w:bookmarkStart w:name="_Toc198674408" w:id="2079409003"/>
+      <w:bookmarkStart w:name="_Toc560262435" w:id="1574003593"/>
       <w:r>
         <w:rPr>
           <w:rStyle w:val="Heading1Char"/>
@@ -4991,51 +5464,7 @@
       </w:r>
       <w:r>
         <w:drawing>
-          <wp:inline wp14:editId="3F79F41A" wp14:anchorId="192BCBDE">
-            <wp:extent cx="5651714" cy="2084070"/>
-            <wp:effectExtent l="0" t="0" r="0" b="0"/>
-            <wp:docPr id="115427559" name="" title=""/>
-            <wp:cNvGraphicFramePr>
-              <a:graphicFrameLocks noChangeAspect="1"/>
-            </wp:cNvGraphicFramePr>
-            <a:graphic>
-              <a:graphicData uri="http://schemas.openxmlformats.org/drawingml/2006/picture">
-                <pic:pic>
-                  <pic:nvPicPr>
-                    <pic:cNvPr id="0" name=""/>
-                    <pic:cNvPicPr/>
-                  </pic:nvPicPr>
-                  <pic:blipFill>
-                    <a:blip r:embed="Re0e1201fe1a94a99">
-                      <a:extLst xmlns:a="http://schemas.openxmlformats.org/drawingml/2006/main">
-                        <a:ext xmlns:a="http://schemas.openxmlformats.org/drawingml/2006/main" uri="{28A0092B-C50C-407E-A947-70E740481C1C}">
-                          <a14:useLocalDpi xmlns:a14="http://schemas.microsoft.com/office/drawing/2010/main" val="0"/>
-                        </a:ext>
-                      </a:extLst>
-                    </a:blip>
-                    <a:stretch>
-                      <a:fillRect/>
-                    </a:stretch>
-                  </pic:blipFill>
-                  <pic:spPr>
-                    <a:xfrm rot="0" flipH="0" flipV="0">
-                      <a:off x="0" y="0"/>
-                      <a:ext cx="5651714" cy="2084070"/>
-                    </a:xfrm>
-                    <a:prstGeom prst="rect">
-                      <a:avLst/>
-                    </a:prstGeom>
-                  </pic:spPr>
-                </pic:pic>
-              </a:graphicData>
-            </a:graphic>
-          </wp:inline>
-        </w:drawing>
-      </w:r>
-      <w:bookmarkEnd w:id="2079409003"/>
-      <w:r>
-        <w:drawing>
-          <wp:inline wp14:editId="7372538F" wp14:anchorId="436B5DEB">
+          <wp:inline wp14:editId="4AE6676A" wp14:anchorId="436B5DEB">
             <wp:extent cx="5724524" cy="2438400"/>
             <wp:effectExtent l="0" t="0" r="0" b="0"/>
             <wp:docPr id="352181254" name="" title=""/>
@@ -5050,7 +5479,7 @@
                     <pic:cNvPicPr/>
                   </pic:nvPicPr>
                   <pic:blipFill>
-                    <a:blip r:embed="R16e7128a50a94a96">
+                    <a:blip r:embed="Ra0abdcf3e6444968">
                       <a:extLst xmlns:a="http://schemas.openxmlformats.org/drawingml/2006/main">
                         <a:ext xmlns:a="http://schemas.openxmlformats.org/drawingml/2006/main" uri="{28A0092B-C50C-407E-A947-70E740481C1C}">
                           <a14:useLocalDpi xmlns:a14="http://schemas.microsoft.com/office/drawing/2010/main" val="0"/>
@@ -5076,9 +5505,10 @@
           </wp:inline>
         </w:drawing>
       </w:r>
+      <w:bookmarkEnd w:id="1574003593"/>
       <w:r>
         <w:drawing>
-          <wp:inline wp14:editId="3C758847" wp14:anchorId="74B0DF2B">
+          <wp:inline wp14:editId="328D5A9F" wp14:anchorId="74B0DF2B">
             <wp:extent cx="5724524" cy="2790825"/>
             <wp:effectExtent l="0" t="0" r="0" b="0"/>
             <wp:docPr id="1834246102" name="" title=""/>
@@ -5093,7 +5523,7 @@
                     <pic:cNvPicPr/>
                   </pic:nvPicPr>
                   <pic:blipFill>
-                    <a:blip r:embed="R4c66657666904140">
+                    <a:blip r:embed="R8d7b57edbe55410b">
                       <a:extLst xmlns:a="http://schemas.openxmlformats.org/drawingml/2006/main">
                         <a:ext xmlns:a="http://schemas.openxmlformats.org/drawingml/2006/main" uri="{28A0092B-C50C-407E-A947-70E740481C1C}">
                           <a14:useLocalDpi xmlns:a14="http://schemas.microsoft.com/office/drawing/2010/main" val="0"/>
@@ -5121,7 +5551,7 @@
       </w:r>
       <w:r>
         <w:drawing>
-          <wp:inline wp14:editId="74567D2A" wp14:anchorId="591C06C9">
+          <wp:inline wp14:editId="696F1A24" wp14:anchorId="591C06C9">
             <wp:extent cx="5724524" cy="723900"/>
             <wp:effectExtent l="0" t="0" r="0" b="0"/>
             <wp:docPr id="1316062474" name="" title=""/>
@@ -5136,7 +5566,7 @@
                     <pic:cNvPicPr/>
                   </pic:nvPicPr>
                   <pic:blipFill>
-                    <a:blip r:embed="Rf57449d76c1749d1">
+                    <a:blip r:embed="Rdffdec8797ed4545">
                       <a:extLst xmlns:a="http://schemas.openxmlformats.org/drawingml/2006/main">
                         <a:ext xmlns:a="http://schemas.openxmlformats.org/drawingml/2006/main" uri="{28A0092B-C50C-407E-A947-70E740481C1C}">
                           <a14:useLocalDpi xmlns:a14="http://schemas.microsoft.com/office/drawing/2010/main" val="0"/>
@@ -5167,6 +5597,7 @@
       <w:pPr>
         <w:pStyle w:val="Normal"/>
         <w:ind w:left="0"/>
+        <w:jc w:val="both"/>
       </w:pPr>
       <w:r>
         <w:rPr>
@@ -5180,10 +5611,11 @@
       <w:pPr>
         <w:pStyle w:val="Normal"/>
         <w:ind w:left="0"/>
+        <w:jc w:val="both"/>
       </w:pPr>
       <w:r>
         <w:drawing>
-          <wp:inline wp14:editId="09533DDF" wp14:anchorId="682F7041">
+          <wp:inline wp14:editId="661CB5F4" wp14:anchorId="682F7041">
             <wp:extent cx="2514600" cy="1266825"/>
             <wp:effectExtent l="0" t="0" r="0" b="0"/>
             <wp:docPr id="1518017179" name="" title=""/>
@@ -5198,7 +5630,7 @@
                     <pic:cNvPicPr/>
                   </pic:nvPicPr>
                   <pic:blipFill>
-                    <a:blip r:embed="R693786b992bf4028">
+                    <a:blip r:embed="R53828142883c44a0">
                       <a:extLst xmlns:a="http://schemas.openxmlformats.org/drawingml/2006/main">
                         <a:ext xmlns:a="http://schemas.openxmlformats.org/drawingml/2006/main" uri="{28A0092B-C50C-407E-A947-70E740481C1C}">
                           <a14:useLocalDpi xmlns:a14="http://schemas.microsoft.com/office/drawing/2010/main" val="0"/>
@@ -5229,24 +5661,21 @@
       <w:pPr>
         <w:pStyle w:val="Normal"/>
         <w:ind w:left="0"/>
-      </w:pPr>
-    </w:p>
-    <w:p>
-      <w:pPr>
-        <w:pStyle w:val="Normal"/>
-        <w:ind w:left="0"/>
+        <w:jc w:val="both"/>
       </w:pPr>
     </w:p>
     <w:p>
       <w:pPr>
         <w:pStyle w:val="Heading1"/>
-      </w:pPr>
-      <w:bookmarkStart w:name="_Toc1960855866" w:id="711993587"/>
+        <w:ind/>
+        <w:jc w:val="both"/>
+      </w:pPr>
+      <w:bookmarkStart w:name="_Toc1266671351" w:id="868068014"/>
       <w:r>
         <w:rPr/>
         <w:t>STORY MAP</w:t>
       </w:r>
-      <w:bookmarkEnd w:id="711993587"/>
+      <w:bookmarkEnd w:id="868068014"/>
     </w:p>
     <w:p>
       <w:pPr>
@@ -5255,40 +5684,48 @@
         <w:bidi w:val="0"/>
         <w:spacing w:before="0" w:beforeAutospacing="off" w:after="160" w:afterAutospacing="off" w:line="279" w:lineRule="auto"/>
         <w:ind w:left="0" w:right="0"/>
-        <w:jc w:val="left"/>
-        <w:rPr>
-          <w:rFonts w:ascii="Times New Roman" w:hAnsi="Times New Roman" w:eastAsia="Times New Roman" w:cs="Times New Roman"/>
-          <w:b w:val="1"/>
-          <w:bCs w:val="1"/>
-          <w:u w:val="none"/>
-        </w:rPr>
-      </w:pPr>
-      <w:r>
-        <w:rPr>
-          <w:rFonts w:ascii="Times New Roman" w:hAnsi="Times New Roman" w:eastAsia="Times New Roman" w:cs="Times New Roman"/>
-          <w:b w:val="0"/>
-          <w:bCs w:val="0"/>
-          <w:u w:val="none"/>
-        </w:rPr>
-        <w:t>Anexado al final del documento</w:t>
+        <w:jc w:val="both"/>
+        <w:rPr>
+          <w:rFonts w:ascii="Times New Roman" w:hAnsi="Times New Roman" w:eastAsia="Times New Roman" w:cs="Times New Roman"/>
+          <w:b w:val="0"/>
+          <w:bCs w:val="0"/>
+          <w:i w:val="1"/>
+          <w:iCs w:val="1"/>
+          <w:sz w:val="16"/>
+          <w:szCs w:val="16"/>
+          <w:u w:val="none"/>
+        </w:rPr>
+      </w:pPr>
+      <w:hyperlink>
+        <w:r>
+          <w:rPr>
+            <w:rStyle w:val="Hyperlink"/>
+            <w:rFonts w:ascii="Times New Roman" w:hAnsi="Times New Roman" w:eastAsia="Times New Roman" w:cs="Times New Roman"/>
+            <w:b w:val="0"/>
+            <w:bCs w:val="0"/>
+          </w:rPr>
+          <w:t>Link a Story Map</w:t>
+        </w:r>
+      </w:hyperlink>
+      <w:r>
+        <w:rPr>
+          <w:rFonts w:ascii="Times New Roman" w:hAnsi="Times New Roman" w:eastAsia="Times New Roman" w:cs="Times New Roman"/>
+          <w:b w:val="0"/>
+          <w:bCs w:val="0"/>
+          <w:i w:val="1"/>
+          <w:iCs w:val="1"/>
+          <w:sz w:val="16"/>
+          <w:szCs w:val="16"/>
+          <w:u w:val="none"/>
+        </w:rPr>
+        <w:t>(6/4/2024)</w:t>
       </w:r>
     </w:p>
     <w:p>
       <w:pPr>
         <w:pStyle w:val="Normal"/>
         <w:ind w:left="0"/>
-        <w:rPr>
-          <w:rFonts w:ascii="Times New Roman" w:hAnsi="Times New Roman" w:eastAsia="Times New Roman" w:cs="Times New Roman"/>
-          <w:b w:val="0"/>
-          <w:bCs w:val="0"/>
-          <w:u w:val="none"/>
-        </w:rPr>
-      </w:pPr>
-    </w:p>
-    <w:p>
-      <w:pPr>
-        <w:pStyle w:val="Normal"/>
-        <w:ind w:left="0"/>
+        <w:jc w:val="both"/>
         <w:rPr>
           <w:rFonts w:ascii="Times New Roman" w:hAnsi="Times New Roman" w:eastAsia="Times New Roman" w:cs="Times New Roman"/>
           <w:b w:val="0"/>
@@ -5300,13 +5737,14 @@
     <w:p>
       <w:pPr>
         <w:pStyle w:val="Heading1"/>
-      </w:pPr>
-      <w:bookmarkStart w:name="_Toc1400953415" w:id="1068101447"/>
+        <w:jc w:val="both"/>
+      </w:pPr>
+      <w:bookmarkStart w:name="_Toc1975658936" w:id="687118064"/>
       <w:r>
         <w:rPr/>
         <w:t>HERRAMIENTA DE SOFTWARE PARA LA GESTIÓN DE PROYECTO</w:t>
       </w:r>
-      <w:bookmarkEnd w:id="1068101447"/>
+      <w:bookmarkEnd w:id="687118064"/>
     </w:p>
     <w:p>
       <w:pPr>
@@ -6320,6 +6758,20 @@
     <w:p>
       <w:pPr>
         <w:pStyle w:val="Normal"/>
+        <w:bidi w:val="0"/>
+        <w:spacing w:before="0" w:beforeAutospacing="off" w:after="160" w:afterAutospacing="off" w:line="279" w:lineRule="auto"/>
+        <w:ind w:left="0" w:right="0"/>
+        <w:jc w:val="both"/>
+        <w:rPr>
+          <w:rFonts w:ascii="Times New Roman" w:hAnsi="Times New Roman" w:eastAsia="Times New Roman" w:cs="Times New Roman"/>
+          <w:lang w:val="es-ES"/>
+        </w:rPr>
+      </w:pPr>
+    </w:p>
+    <w:p>
+      <w:pPr>
+        <w:pStyle w:val="Normal"/>
+        <w:jc w:val="both"/>
         <w:rPr>
           <w:rFonts w:ascii="Times New Roman" w:hAnsi="Times New Roman" w:eastAsia="Times New Roman" w:cs="Times New Roman"/>
           <w:b w:val="0"/>
@@ -6334,12 +6786,31 @@
           <w:bCs w:val="1"/>
           <w:u w:val="none"/>
         </w:rPr>
-        <w:t>DEFINITION OF READY(DoR)</w:t>
-      </w:r>
-    </w:p>
-    <w:p>
-      <w:pPr>
-        <w:pStyle w:val="Normal"/>
+        <w:t>DEFINITION OF READY(</w:t>
+      </w:r>
+      <w:r>
+        <w:rPr>
+          <w:rFonts w:ascii="Times New Roman" w:hAnsi="Times New Roman" w:eastAsia="Times New Roman" w:cs="Times New Roman"/>
+          <w:b w:val="1"/>
+          <w:bCs w:val="1"/>
+          <w:u w:val="none"/>
+        </w:rPr>
+        <w:t>DoR</w:t>
+      </w:r>
+      <w:r>
+        <w:rPr>
+          <w:rFonts w:ascii="Times New Roman" w:hAnsi="Times New Roman" w:eastAsia="Times New Roman" w:cs="Times New Roman"/>
+          <w:b w:val="1"/>
+          <w:bCs w:val="1"/>
+          <w:u w:val="none"/>
+        </w:rPr>
+        <w:t>)</w:t>
+      </w:r>
+    </w:p>
+    <w:p>
+      <w:pPr>
+        <w:pStyle w:val="Normal"/>
+        <w:jc w:val="both"/>
         <w:rPr>
           <w:rFonts w:ascii="Times New Roman" w:hAnsi="Times New Roman" w:eastAsia="Times New Roman" w:cs="Times New Roman"/>
           <w:b w:val="0"/>
@@ -6364,6 +6835,7 @@
           <w:ilvl w:val="0"/>
           <w:numId w:val="6"/>
         </w:numPr>
+        <w:jc w:val="both"/>
         <w:rPr>
           <w:rFonts w:ascii="Times New Roman" w:hAnsi="Times New Roman" w:eastAsia="Times New Roman" w:cs="Times New Roman"/>
           <w:b w:val="0"/>
@@ -6387,7 +6859,52 @@
           <w:bCs w:val="0"/>
           <w:u w:val="none"/>
         </w:rPr>
-        <w:t>ndependent: La existencia e implementación de la User Story debe ser independiente del resto de historias.</w:t>
+        <w:t>ndependent</w:t>
+      </w:r>
+      <w:r>
+        <w:rPr>
+          <w:rFonts w:ascii="Times New Roman" w:hAnsi="Times New Roman" w:eastAsia="Times New Roman" w:cs="Times New Roman"/>
+          <w:b w:val="0"/>
+          <w:bCs w:val="0"/>
+          <w:u w:val="none"/>
+        </w:rPr>
+        <w:t xml:space="preserve">: La existencia e implementación de la </w:t>
+      </w:r>
+      <w:r>
+        <w:rPr>
+          <w:rFonts w:ascii="Times New Roman" w:hAnsi="Times New Roman" w:eastAsia="Times New Roman" w:cs="Times New Roman"/>
+          <w:b w:val="0"/>
+          <w:bCs w:val="0"/>
+          <w:u w:val="none"/>
+        </w:rPr>
+        <w:t>User</w:t>
+      </w:r>
+      <w:r>
+        <w:rPr>
+          <w:rFonts w:ascii="Times New Roman" w:hAnsi="Times New Roman" w:eastAsia="Times New Roman" w:cs="Times New Roman"/>
+          <w:b w:val="0"/>
+          <w:bCs w:val="0"/>
+          <w:u w:val="none"/>
+        </w:rPr>
+        <w:t xml:space="preserve"> </w:t>
+      </w:r>
+      <w:r>
+        <w:rPr>
+          <w:rFonts w:ascii="Times New Roman" w:hAnsi="Times New Roman" w:eastAsia="Times New Roman" w:cs="Times New Roman"/>
+          <w:b w:val="0"/>
+          <w:bCs w:val="0"/>
+          <w:u w:val="none"/>
+        </w:rPr>
+        <w:t>Story</w:t>
+      </w:r>
+      <w:r>
+        <w:rPr>
+          <w:rFonts w:ascii="Times New Roman" w:hAnsi="Times New Roman" w:eastAsia="Times New Roman" w:cs="Times New Roman"/>
+          <w:b w:val="0"/>
+          <w:bCs w:val="0"/>
+          <w:u w:val="none"/>
+        </w:rPr>
+        <w:t xml:space="preserve"> debe ser independiente del resto de historias.</w:t>
       </w:r>
     </w:p>
     <w:p>
@@ -6397,6 +6914,7 @@
           <w:ilvl w:val="0"/>
           <w:numId w:val="6"/>
         </w:numPr>
+        <w:jc w:val="both"/>
         <w:rPr>
           <w:rFonts w:ascii="Times New Roman" w:hAnsi="Times New Roman" w:eastAsia="Times New Roman" w:cs="Times New Roman"/>
           <w:b w:val="0"/>
@@ -6420,7 +6938,16 @@
           <w:bCs w:val="0"/>
           <w:u w:val="none"/>
         </w:rPr>
-        <w:t>egotiable: Las US deben ser descripciones cortas de funcionalidad cuyos detalles deben poder ser negociados entre desarrolladores y equipos de clientes.</w:t>
+        <w:t>egotiable</w:t>
+      </w:r>
+      <w:r>
+        <w:rPr>
+          <w:rFonts w:ascii="Times New Roman" w:hAnsi="Times New Roman" w:eastAsia="Times New Roman" w:cs="Times New Roman"/>
+          <w:b w:val="0"/>
+          <w:bCs w:val="0"/>
+          <w:u w:val="none"/>
+        </w:rPr>
+        <w:t>: Las US deben ser descripciones cortas de funcionalidad cuyos detalles deben poder ser negociados entre desarrolladores y equipos de clientes.</w:t>
       </w:r>
     </w:p>
     <w:p>
@@ -6430,6 +6957,7 @@
           <w:ilvl w:val="0"/>
           <w:numId w:val="6"/>
         </w:numPr>
+        <w:jc w:val="both"/>
         <w:rPr>
           <w:rFonts w:ascii="Times New Roman" w:hAnsi="Times New Roman" w:eastAsia="Times New Roman" w:cs="Times New Roman"/>
           <w:b w:val="0"/>
@@ -6453,7 +6981,16 @@
           <w:bCs w:val="0"/>
           <w:u w:val="none"/>
         </w:rPr>
-        <w:t>aluable: Cada US debe otorgar valor de negocio al cliente.</w:t>
+        <w:t>aluable</w:t>
+      </w:r>
+      <w:r>
+        <w:rPr>
+          <w:rFonts w:ascii="Times New Roman" w:hAnsi="Times New Roman" w:eastAsia="Times New Roman" w:cs="Times New Roman"/>
+          <w:b w:val="0"/>
+          <w:bCs w:val="0"/>
+          <w:u w:val="none"/>
+        </w:rPr>
+        <w:t>: Cada US debe otorgar valor de negocio al cliente.</w:t>
       </w:r>
     </w:p>
     <w:p>
@@ -6463,6 +7000,7 @@
           <w:ilvl w:val="0"/>
           <w:numId w:val="6"/>
         </w:numPr>
+        <w:jc w:val="both"/>
         <w:rPr>
           <w:rFonts w:ascii="Times New Roman" w:hAnsi="Times New Roman" w:eastAsia="Times New Roman" w:cs="Times New Roman"/>
           <w:b w:val="0"/>
@@ -6486,7 +7024,25 @@
           <w:bCs w:val="0"/>
           <w:u w:val="none"/>
         </w:rPr>
-        <w:t>stimable: Los desarrolladores deben poder estimar el tamaño de cada Story o la cantidad de tiempo que puede llevar implementarla.</w:t>
+        <w:t xml:space="preserve">stimable: Los desarrolladores deben poder estimar el tamaño de cada </w:t>
+      </w:r>
+      <w:r>
+        <w:rPr>
+          <w:rFonts w:ascii="Times New Roman" w:hAnsi="Times New Roman" w:eastAsia="Times New Roman" w:cs="Times New Roman"/>
+          <w:b w:val="0"/>
+          <w:bCs w:val="0"/>
+          <w:u w:val="none"/>
+        </w:rPr>
+        <w:t>Story</w:t>
+      </w:r>
+      <w:r>
+        <w:rPr>
+          <w:rFonts w:ascii="Times New Roman" w:hAnsi="Times New Roman" w:eastAsia="Times New Roman" w:cs="Times New Roman"/>
+          <w:b w:val="0"/>
+          <w:bCs w:val="0"/>
+          <w:u w:val="none"/>
+        </w:rPr>
+        <w:t xml:space="preserve"> o la cantidad de tiempo que puede llevar implementarla.</w:t>
       </w:r>
     </w:p>
     <w:p>
@@ -6496,6 +7052,7 @@
           <w:ilvl w:val="0"/>
           <w:numId w:val="6"/>
         </w:numPr>
+        <w:jc w:val="both"/>
         <w:rPr>
           <w:rFonts w:ascii="Times New Roman" w:hAnsi="Times New Roman" w:eastAsia="Times New Roman" w:cs="Times New Roman"/>
           <w:b w:val="0"/>
@@ -6529,6 +7086,7 @@
           <w:ilvl w:val="0"/>
           <w:numId w:val="6"/>
         </w:numPr>
+        <w:jc w:val="both"/>
         <w:rPr>
           <w:rFonts w:ascii="Times New Roman" w:hAnsi="Times New Roman" w:eastAsia="Times New Roman" w:cs="Times New Roman"/>
           <w:b w:val="0"/>
@@ -6552,12 +7110,22 @@
           <w:bCs w:val="0"/>
           <w:u w:val="none"/>
         </w:rPr>
-        <w:t>estable: Las historias deben ser redactadas de forma que puedan ser probadas.</w:t>
-      </w:r>
-    </w:p>
-    <w:p>
-      <w:pPr>
-        <w:pStyle w:val="Normal"/>
+        <w:t>estable</w:t>
+      </w:r>
+      <w:r>
+        <w:rPr>
+          <w:rFonts w:ascii="Times New Roman" w:hAnsi="Times New Roman" w:eastAsia="Times New Roman" w:cs="Times New Roman"/>
+          <w:b w:val="0"/>
+          <w:bCs w:val="0"/>
+          <w:u w:val="none"/>
+        </w:rPr>
+        <w:t>: Las historias deben ser redactadas de forma que puedan ser probadas.</w:t>
+      </w:r>
+    </w:p>
+    <w:p>
+      <w:pPr>
+        <w:pStyle w:val="Normal"/>
+        <w:jc w:val="both"/>
         <w:rPr>
           <w:rFonts w:ascii="Times New Roman" w:hAnsi="Times New Roman" w:eastAsia="Times New Roman" w:cs="Times New Roman"/>
           <w:b w:val="0"/>
@@ -6572,12 +7140,31 @@
           <w:bCs w:val="1"/>
           <w:u w:val="none"/>
         </w:rPr>
-        <w:t>DEFINITION OF DONE (DoD)</w:t>
-      </w:r>
-    </w:p>
-    <w:p>
-      <w:pPr>
-        <w:pStyle w:val="Normal"/>
+        <w:t>DEFINITION OF DONE (</w:t>
+      </w:r>
+      <w:r>
+        <w:rPr>
+          <w:rFonts w:ascii="Times New Roman" w:hAnsi="Times New Roman" w:eastAsia="Times New Roman" w:cs="Times New Roman"/>
+          <w:b w:val="1"/>
+          <w:bCs w:val="1"/>
+          <w:u w:val="none"/>
+        </w:rPr>
+        <w:t>DoD</w:t>
+      </w:r>
+      <w:r>
+        <w:rPr>
+          <w:rFonts w:ascii="Times New Roman" w:hAnsi="Times New Roman" w:eastAsia="Times New Roman" w:cs="Times New Roman"/>
+          <w:b w:val="1"/>
+          <w:bCs w:val="1"/>
+          <w:u w:val="none"/>
+        </w:rPr>
+        <w:t>)</w:t>
+      </w:r>
+    </w:p>
+    <w:p>
+      <w:pPr>
+        <w:pStyle w:val="Normal"/>
+        <w:jc w:val="both"/>
         <w:rPr>
           <w:rFonts w:ascii="Times New Roman" w:hAnsi="Times New Roman" w:eastAsia="Times New Roman" w:cs="Times New Roman"/>
           <w:b w:val="0"/>
@@ -6602,6 +7189,7 @@
           <w:ilvl w:val="0"/>
           <w:numId w:val="7"/>
         </w:numPr>
+        <w:jc w:val="both"/>
         <w:rPr>
           <w:rFonts w:ascii="Times New Roman" w:hAnsi="Times New Roman" w:eastAsia="Times New Roman" w:cs="Times New Roman"/>
           <w:b w:val="0"/>
@@ -6635,6 +7223,7 @@
           <w:ilvl w:val="0"/>
           <w:numId w:val="7"/>
         </w:numPr>
+        <w:jc w:val="both"/>
         <w:rPr>
           <w:rFonts w:ascii="Times New Roman" w:hAnsi="Times New Roman" w:eastAsia="Times New Roman" w:cs="Times New Roman"/>
           <w:b w:val="0"/>
@@ -6659,6 +7248,7 @@
           <w:ilvl w:val="0"/>
           <w:numId w:val="7"/>
         </w:numPr>
+        <w:jc w:val="both"/>
         <w:rPr>
           <w:rFonts w:ascii="Times New Roman" w:hAnsi="Times New Roman" w:eastAsia="Times New Roman" w:cs="Times New Roman"/>
           <w:b w:val="0"/>
@@ -6692,6 +7282,7 @@
           <w:ilvl w:val="0"/>
           <w:numId w:val="7"/>
         </w:numPr>
+        <w:jc w:val="both"/>
         <w:rPr>
           <w:rFonts w:ascii="Times New Roman" w:hAnsi="Times New Roman" w:eastAsia="Times New Roman" w:cs="Times New Roman"/>
           <w:b w:val="0"/>
@@ -6725,6 +7316,7 @@
           <w:ilvl w:val="0"/>
           <w:numId w:val="7"/>
         </w:numPr>
+        <w:jc w:val="both"/>
         <w:rPr>
           <w:rFonts w:ascii="Times New Roman" w:hAnsi="Times New Roman" w:eastAsia="Times New Roman" w:cs="Times New Roman"/>
           <w:b w:val="0"/>
@@ -7132,7 +7724,7 @@
         <w:bidi w:val="0"/>
         <w:spacing w:before="0" w:beforeAutospacing="off" w:after="160" w:afterAutospacing="off" w:line="279" w:lineRule="auto"/>
         <w:ind w:left="0" w:right="0"/>
-        <w:jc w:val="left"/>
+        <w:jc w:val="both"/>
         <w:rPr>
           <w:rFonts w:ascii="Times New Roman" w:hAnsi="Times New Roman" w:eastAsia="Times New Roman" w:cs="Times New Roman"/>
           <w:b w:val="1"/>
@@ -7567,16 +8159,19 @@
     <w:p>
       <w:pPr>
         <w:pStyle w:val="Heading1"/>
-      </w:pPr>
-    </w:p>
-    <w:p>
-      <w:pPr>
-        <w:pStyle w:val="Normal"/>
+        <w:jc w:val="both"/>
+      </w:pPr>
+    </w:p>
+    <w:p>
+      <w:pPr>
+        <w:pStyle w:val="Normal"/>
+        <w:jc w:val="both"/>
       </w:pPr>
     </w:p>
     <w:p>
       <w:pPr>
         <w:pStyle w:val="Heading1"/>
+        <w:jc w:val="both"/>
         <w:rPr>
           <w:rFonts w:ascii="Times New Roman" w:hAnsi="Times New Roman" w:eastAsia="Times New Roman" w:cs="Times New Roman"/>
           <w:b w:val="1"/>
@@ -7584,12 +8179,12 @@
           <w:u w:val="none"/>
         </w:rPr>
       </w:pPr>
-      <w:bookmarkStart w:name="_Toc1209515813" w:id="1668796229"/>
+      <w:bookmarkStart w:name="_Toc377551436" w:id="1714545046"/>
       <w:r>
         <w:rPr/>
         <w:t>TÉCNICA DE ESTIMACIÓN A UTILIZAR</w:t>
       </w:r>
-      <w:bookmarkEnd w:id="1668796229"/>
+      <w:bookmarkEnd w:id="1714545046"/>
     </w:p>
     <w:p>
       <w:pPr>
@@ -7791,62 +8386,96 @@
         <w:jc w:val="both"/>
         <w:rPr>
           <w:rFonts w:ascii="Times New Roman" w:hAnsi="Times New Roman" w:eastAsia="Times New Roman" w:cs="Times New Roman"/>
+          <w:b w:val="0"/>
+          <w:bCs w:val="0"/>
+          <w:u w:val="none"/>
+        </w:rPr>
+      </w:pPr>
+    </w:p>
+    <w:p>
+      <w:pPr>
+        <w:pStyle w:val="Heading1"/>
+        <w:jc w:val="both"/>
+      </w:pPr>
+      <w:bookmarkStart w:name="_Toc1975022196" w:id="1680686028"/>
+      <w:r>
+        <w:rPr/>
+        <w:t>DEFINICIÓN DE LA TECNOLOGÍA A UTILIZAR EN EL DESARROLLO</w:t>
+      </w:r>
+      <w:bookmarkEnd w:id="1680686028"/>
+    </w:p>
+    <w:p>
+      <w:pPr>
+        <w:pStyle w:val="Normal"/>
+        <w:bidi w:val="0"/>
+        <w:jc w:val="both"/>
+      </w:pPr>
+    </w:p>
+    <w:p>
+      <w:pPr>
+        <w:pStyle w:val="Normal"/>
+        <w:ind w:left="0"/>
+        <w:jc w:val="both"/>
+        <w:rPr>
+          <w:rFonts w:ascii="Times New Roman" w:hAnsi="Times New Roman" w:eastAsia="Times New Roman" w:cs="Times New Roman"/>
+          <w:b w:val="0"/>
+          <w:bCs w:val="0"/>
+          <w:u w:val="none"/>
+        </w:rPr>
+      </w:pPr>
+      <w:r>
+        <w:rPr>
+          <w:rFonts w:ascii="Times New Roman" w:hAnsi="Times New Roman" w:eastAsia="Times New Roman" w:cs="Times New Roman"/>
+          <w:b w:val="0"/>
+          <w:bCs w:val="0"/>
+          <w:u w:val="none"/>
+        </w:rPr>
+        <w:t xml:space="preserve">En términos de lenguaje de programación, utilizaremos aquellos más conocidos por los miembros del grupo, </w:t>
+      </w:r>
+      <w:r>
+        <w:rPr>
+          <w:rFonts w:ascii="Times New Roman" w:hAnsi="Times New Roman" w:eastAsia="Times New Roman" w:cs="Times New Roman"/>
           <w:b w:val="1"/>
           <w:bCs w:val="1"/>
           <w:u w:val="none"/>
         </w:rPr>
-      </w:pPr>
-    </w:p>
-    <w:p>
-      <w:pPr>
-        <w:pStyle w:val="Normal"/>
-        <w:ind w:left="0"/>
-        <w:jc w:val="both"/>
+        <w:t xml:space="preserve">Java </w:t>
+      </w:r>
+      <w:r>
+        <w:rPr>
+          <w:rFonts w:ascii="Times New Roman" w:hAnsi="Times New Roman" w:eastAsia="Times New Roman" w:cs="Times New Roman"/>
+          <w:b w:val="0"/>
+          <w:bCs w:val="0"/>
+          <w:u w:val="none"/>
+        </w:rPr>
+        <w:t xml:space="preserve">para el back </w:t>
+      </w:r>
+      <w:r>
+        <w:rPr>
+          <w:rFonts w:ascii="Times New Roman" w:hAnsi="Times New Roman" w:eastAsia="Times New Roman" w:cs="Times New Roman"/>
+          <w:b w:val="0"/>
+          <w:bCs w:val="0"/>
+          <w:u w:val="none"/>
+        </w:rPr>
+        <w:t>end</w:t>
+      </w:r>
+      <w:r>
+        <w:rPr>
+          <w:rFonts w:ascii="Times New Roman" w:hAnsi="Times New Roman" w:eastAsia="Times New Roman" w:cs="Times New Roman"/>
+          <w:b w:val="0"/>
+          <w:bCs w:val="0"/>
+          <w:u w:val="none"/>
+        </w:rPr>
+        <w:t xml:space="preserve"> y </w:t>
+      </w:r>
+      <w:r>
         <w:rPr>
           <w:rFonts w:ascii="Times New Roman" w:hAnsi="Times New Roman" w:eastAsia="Times New Roman" w:cs="Times New Roman"/>
           <w:b w:val="1"/>
           <w:bCs w:val="1"/>
           <w:u w:val="none"/>
         </w:rPr>
-      </w:pPr>
-    </w:p>
-    <w:p>
-      <w:pPr>
-        <w:pStyle w:val="Heading1"/>
-      </w:pPr>
-      <w:bookmarkStart w:name="_Toc1327232247" w:id="1194477723"/>
-      <w:r>
-        <w:rPr/>
-        <w:t>DEFINICIÓN DE LA TECNOLOGÍA A UTILIZAR EN EL DESARROLLO</w:t>
-      </w:r>
-      <w:bookmarkEnd w:id="1194477723"/>
-    </w:p>
-    <w:p>
-      <w:pPr>
-        <w:pStyle w:val="Normal"/>
-        <w:bidi w:val="0"/>
-      </w:pPr>
-    </w:p>
-    <w:p>
-      <w:pPr>
-        <w:pStyle w:val="Normal"/>
-        <w:ind w:left="0"/>
-        <w:jc w:val="both"/>
-        <w:rPr>
-          <w:rFonts w:ascii="Times New Roman" w:hAnsi="Times New Roman" w:eastAsia="Times New Roman" w:cs="Times New Roman"/>
-          <w:b w:val="0"/>
-          <w:bCs w:val="0"/>
-          <w:u w:val="none"/>
-        </w:rPr>
-      </w:pPr>
-      <w:r>
-        <w:rPr>
-          <w:rFonts w:ascii="Times New Roman" w:hAnsi="Times New Roman" w:eastAsia="Times New Roman" w:cs="Times New Roman"/>
-          <w:b w:val="0"/>
-          <w:bCs w:val="0"/>
-          <w:u w:val="none"/>
-        </w:rPr>
-        <w:t xml:space="preserve">En términos de lenguaje de programación, utilizaremos aquellos más conocidos por los miembros del grupo, </w:t>
+        <w:t>Typescript</w:t>
       </w:r>
       <w:r>
         <w:rPr>
@@ -7855,16 +8484,34 @@
           <w:bCs w:val="1"/>
           <w:u w:val="none"/>
         </w:rPr>
-        <w:t xml:space="preserve">Java </w:t>
-      </w:r>
-      <w:r>
-        <w:rPr>
-          <w:rFonts w:ascii="Times New Roman" w:hAnsi="Times New Roman" w:eastAsia="Times New Roman" w:cs="Times New Roman"/>
-          <w:b w:val="0"/>
-          <w:bCs w:val="0"/>
-          <w:u w:val="none"/>
-        </w:rPr>
-        <w:t xml:space="preserve">para el back </w:t>
+        <w:t xml:space="preserve"> </w:t>
+      </w:r>
+      <w:r>
+        <w:rPr>
+          <w:rFonts w:ascii="Times New Roman" w:hAnsi="Times New Roman" w:eastAsia="Times New Roman" w:cs="Times New Roman"/>
+          <w:b w:val="0"/>
+          <w:bCs w:val="0"/>
+          <w:u w:val="none"/>
+        </w:rPr>
+        <w:t xml:space="preserve">para el </w:t>
+      </w:r>
+      <w:r>
+        <w:rPr>
+          <w:rFonts w:ascii="Times New Roman" w:hAnsi="Times New Roman" w:eastAsia="Times New Roman" w:cs="Times New Roman"/>
+          <w:b w:val="0"/>
+          <w:bCs w:val="0"/>
+          <w:u w:val="none"/>
+        </w:rPr>
+        <w:t>front</w:t>
+      </w:r>
+      <w:r>
+        <w:rPr>
+          <w:rFonts w:ascii="Times New Roman" w:hAnsi="Times New Roman" w:eastAsia="Times New Roman" w:cs="Times New Roman"/>
+          <w:b w:val="0"/>
+          <w:bCs w:val="0"/>
+          <w:u w:val="none"/>
+        </w:rPr>
+        <w:t xml:space="preserve"> </w:t>
       </w:r>
       <w:r>
         <w:rPr>
@@ -7882,7 +8529,56 @@
           <w:bCs w:val="0"/>
           <w:u w:val="none"/>
         </w:rPr>
-        <w:t xml:space="preserve"> y </w:t>
+        <w:t xml:space="preserve">, además de lenguajes de etiquetado </w:t>
+      </w:r>
+      <w:r>
+        <w:rPr>
+          <w:rFonts w:ascii="Times New Roman" w:hAnsi="Times New Roman" w:eastAsia="Times New Roman" w:cs="Times New Roman"/>
+          <w:b w:val="0"/>
+          <w:bCs w:val="0"/>
+          <w:u w:val="none"/>
+        </w:rPr>
+        <w:t>básicos</w:t>
+      </w:r>
+      <w:r>
+        <w:rPr>
+          <w:rFonts w:ascii="Times New Roman" w:hAnsi="Times New Roman" w:eastAsia="Times New Roman" w:cs="Times New Roman"/>
+          <w:b w:val="0"/>
+          <w:bCs w:val="0"/>
+          <w:u w:val="none"/>
+        </w:rPr>
+        <w:t xml:space="preserve"> como HTML y CSS</w:t>
+      </w:r>
+      <w:r>
+        <w:rPr>
+          <w:rFonts w:ascii="Times New Roman" w:hAnsi="Times New Roman" w:eastAsia="Times New Roman" w:cs="Times New Roman"/>
+          <w:b w:val="0"/>
+          <w:bCs w:val="0"/>
+          <w:u w:val="none"/>
+        </w:rPr>
+        <w:t>.</w:t>
+      </w:r>
+    </w:p>
+    <w:p>
+      <w:pPr>
+        <w:pStyle w:val="Normal"/>
+        <w:ind w:left="0"/>
+        <w:jc w:val="both"/>
+        <w:rPr>
+          <w:rFonts w:ascii="Times New Roman" w:hAnsi="Times New Roman" w:eastAsia="Times New Roman" w:cs="Times New Roman"/>
+          <w:b w:val="0"/>
+          <w:bCs w:val="0"/>
+          <w:u w:val="none"/>
+        </w:rPr>
+      </w:pPr>
+      <w:r>
+        <w:rPr>
+          <w:rFonts w:ascii="Times New Roman" w:hAnsi="Times New Roman" w:eastAsia="Times New Roman" w:cs="Times New Roman"/>
+          <w:b w:val="0"/>
+          <w:bCs w:val="0"/>
+          <w:u w:val="none"/>
+        </w:rPr>
+        <w:t xml:space="preserve">La selección de </w:t>
       </w:r>
       <w:r>
         <w:rPr>
@@ -7891,7 +8587,7 @@
           <w:bCs w:val="1"/>
           <w:u w:val="none"/>
         </w:rPr>
-        <w:t>Typescript</w:t>
+        <w:t>frameworks</w:t>
       </w:r>
       <w:r>
         <w:rPr>
@@ -7909,25 +8605,65 @@
           <w:bCs w:val="0"/>
           <w:u w:val="none"/>
         </w:rPr>
-        <w:t xml:space="preserve">para el </w:t>
-      </w:r>
-      <w:r>
-        <w:rPr>
-          <w:rFonts w:ascii="Times New Roman" w:hAnsi="Times New Roman" w:eastAsia="Times New Roman" w:cs="Times New Roman"/>
-          <w:b w:val="0"/>
-          <w:bCs w:val="0"/>
-          <w:u w:val="none"/>
-        </w:rPr>
-        <w:t>front</w:t>
-      </w:r>
-      <w:r>
-        <w:rPr>
-          <w:rFonts w:ascii="Times New Roman" w:hAnsi="Times New Roman" w:eastAsia="Times New Roman" w:cs="Times New Roman"/>
-          <w:b w:val="0"/>
-          <w:bCs w:val="0"/>
-          <w:u w:val="none"/>
-        </w:rPr>
-        <w:t xml:space="preserve"> </w:t>
+        <w:t>se basó en buscar aquellos más robustos, que nos permitan una escalabilidad estable, que tengan soluciones ya planteadas para problemas comunes y una comunidad establecida. Además, tuvimos en cuenta que se usen en la industria para después poder desenvolve</w:t>
+      </w:r>
+      <w:r>
+        <w:rPr>
+          <w:rFonts w:ascii="Times New Roman" w:hAnsi="Times New Roman" w:eastAsia="Times New Roman" w:cs="Times New Roman"/>
+          <w:b w:val="0"/>
+          <w:bCs w:val="0"/>
+          <w:u w:val="none"/>
+        </w:rPr>
+        <w:t xml:space="preserve">rnos en un </w:t>
+      </w:r>
+      <w:r>
+        <w:rPr>
+          <w:rFonts w:ascii="Times New Roman" w:hAnsi="Times New Roman" w:eastAsia="Times New Roman" w:cs="Times New Roman"/>
+          <w:b w:val="0"/>
+          <w:bCs w:val="0"/>
+          <w:u w:val="none"/>
+        </w:rPr>
+        <w:t>futuro emple</w:t>
+      </w:r>
+      <w:r>
+        <w:rPr>
+          <w:rFonts w:ascii="Times New Roman" w:hAnsi="Times New Roman" w:eastAsia="Times New Roman" w:cs="Times New Roman"/>
+          <w:b w:val="0"/>
+          <w:bCs w:val="0"/>
+          <w:u w:val="none"/>
+        </w:rPr>
+        <w:t>o utilizando los mismos.</w:t>
+      </w:r>
+    </w:p>
+    <w:p>
+      <w:pPr>
+        <w:pStyle w:val="Normal"/>
+        <w:ind w:left="0"/>
+        <w:jc w:val="both"/>
+        <w:rPr>
+          <w:rFonts w:ascii="Times New Roman" w:hAnsi="Times New Roman" w:eastAsia="Times New Roman" w:cs="Times New Roman"/>
+          <w:b w:val="0"/>
+          <w:bCs w:val="0"/>
+          <w:u w:val="none"/>
+        </w:rPr>
+      </w:pPr>
+      <w:r>
+        <w:rPr>
+          <w:rFonts w:ascii="Times New Roman" w:hAnsi="Times New Roman" w:eastAsia="Times New Roman" w:cs="Times New Roman"/>
+          <w:b w:val="0"/>
+          <w:bCs w:val="0"/>
+          <w:u w:val="none"/>
+        </w:rPr>
+        <w:t>Framework</w:t>
+      </w:r>
+      <w:r>
+        <w:rPr>
+          <w:rFonts w:ascii="Times New Roman" w:hAnsi="Times New Roman" w:eastAsia="Times New Roman" w:cs="Times New Roman"/>
+          <w:b w:val="0"/>
+          <w:bCs w:val="0"/>
+          <w:u w:val="none"/>
+        </w:rPr>
+        <w:t xml:space="preserve"> para el back </w:t>
       </w:r>
       <w:r>
         <w:rPr>
@@ -7945,56 +8681,7 @@
           <w:bCs w:val="0"/>
           <w:u w:val="none"/>
         </w:rPr>
-        <w:t xml:space="preserve">, además de lenguajes de etiquetado </w:t>
-      </w:r>
-      <w:r>
-        <w:rPr>
-          <w:rFonts w:ascii="Times New Roman" w:hAnsi="Times New Roman" w:eastAsia="Times New Roman" w:cs="Times New Roman"/>
-          <w:b w:val="0"/>
-          <w:bCs w:val="0"/>
-          <w:u w:val="none"/>
-        </w:rPr>
-        <w:t>básicos</w:t>
-      </w:r>
-      <w:r>
-        <w:rPr>
-          <w:rFonts w:ascii="Times New Roman" w:hAnsi="Times New Roman" w:eastAsia="Times New Roman" w:cs="Times New Roman"/>
-          <w:b w:val="0"/>
-          <w:bCs w:val="0"/>
-          <w:u w:val="none"/>
-        </w:rPr>
-        <w:t xml:space="preserve"> como HTML y CSS</w:t>
-      </w:r>
-      <w:r>
-        <w:rPr>
-          <w:rFonts w:ascii="Times New Roman" w:hAnsi="Times New Roman" w:eastAsia="Times New Roman" w:cs="Times New Roman"/>
-          <w:b w:val="0"/>
-          <w:bCs w:val="0"/>
-          <w:u w:val="none"/>
-        </w:rPr>
-        <w:t>.</w:t>
-      </w:r>
-    </w:p>
-    <w:p>
-      <w:pPr>
-        <w:pStyle w:val="Normal"/>
-        <w:ind w:left="0"/>
-        <w:jc w:val="both"/>
-        <w:rPr>
-          <w:rFonts w:ascii="Times New Roman" w:hAnsi="Times New Roman" w:eastAsia="Times New Roman" w:cs="Times New Roman"/>
-          <w:b w:val="0"/>
-          <w:bCs w:val="0"/>
-          <w:u w:val="none"/>
-        </w:rPr>
-      </w:pPr>
-      <w:r>
-        <w:rPr>
-          <w:rFonts w:ascii="Times New Roman" w:hAnsi="Times New Roman" w:eastAsia="Times New Roman" w:cs="Times New Roman"/>
-          <w:b w:val="0"/>
-          <w:bCs w:val="0"/>
-          <w:u w:val="none"/>
-        </w:rPr>
-        <w:t xml:space="preserve">La selección de </w:t>
+        <w:t xml:space="preserve">: </w:t>
       </w:r>
       <w:r>
         <w:rPr>
@@ -8003,7 +8690,7 @@
           <w:bCs w:val="1"/>
           <w:u w:val="none"/>
         </w:rPr>
-        <w:t>frameworks</w:t>
+        <w:t xml:space="preserve">Spring </w:t>
       </w:r>
       <w:r>
         <w:rPr>
@@ -8012,74 +8699,47 @@
           <w:bCs w:val="1"/>
           <w:u w:val="none"/>
         </w:rPr>
+        <w:t>Boot</w:t>
+      </w:r>
+    </w:p>
+    <w:p>
+      <w:pPr>
+        <w:pStyle w:val="Normal"/>
+        <w:ind w:left="0"/>
+        <w:jc w:val="both"/>
+        <w:rPr>
+          <w:rFonts w:ascii="Times New Roman" w:hAnsi="Times New Roman" w:eastAsia="Times New Roman" w:cs="Times New Roman"/>
+          <w:b w:val="0"/>
+          <w:bCs w:val="0"/>
+          <w:u w:val="none"/>
+        </w:rPr>
+      </w:pPr>
+      <w:r>
+        <w:rPr>
+          <w:rFonts w:ascii="Times New Roman" w:hAnsi="Times New Roman" w:eastAsia="Times New Roman" w:cs="Times New Roman"/>
+          <w:b w:val="0"/>
+          <w:bCs w:val="0"/>
+          <w:u w:val="none"/>
+        </w:rPr>
+        <w:t xml:space="preserve">Framework para el </w:t>
+      </w:r>
+      <w:r>
+        <w:rPr>
+          <w:rFonts w:ascii="Times New Roman" w:hAnsi="Times New Roman" w:eastAsia="Times New Roman" w:cs="Times New Roman"/>
+          <w:b w:val="0"/>
+          <w:bCs w:val="0"/>
+          <w:u w:val="none"/>
+        </w:rPr>
+        <w:t>front</w:t>
+      </w:r>
+      <w:r>
+        <w:rPr>
+          <w:rFonts w:ascii="Times New Roman" w:hAnsi="Times New Roman" w:eastAsia="Times New Roman" w:cs="Times New Roman"/>
+          <w:b w:val="0"/>
+          <w:bCs w:val="0"/>
+          <w:u w:val="none"/>
+        </w:rPr>
         <w:t xml:space="preserve"> </w:t>
-      </w:r>
-      <w:r>
-        <w:rPr>
-          <w:rFonts w:ascii="Times New Roman" w:hAnsi="Times New Roman" w:eastAsia="Times New Roman" w:cs="Times New Roman"/>
-          <w:b w:val="0"/>
-          <w:bCs w:val="0"/>
-          <w:u w:val="none"/>
-        </w:rPr>
-        <w:t>se basó en buscar aquellos más robustos, que nos permitan una escalabilidad estable, que tengan soluciones ya planteadas para problemas comunes y una comunidad establecida. Además, tuvimos en cuenta que se usen en la industria para después poder desenvolve</w:t>
-      </w:r>
-      <w:r>
-        <w:rPr>
-          <w:rFonts w:ascii="Times New Roman" w:hAnsi="Times New Roman" w:eastAsia="Times New Roman" w:cs="Times New Roman"/>
-          <w:b w:val="0"/>
-          <w:bCs w:val="0"/>
-          <w:u w:val="none"/>
-        </w:rPr>
-        <w:t xml:space="preserve">rnos en un </w:t>
-      </w:r>
-      <w:r>
-        <w:rPr>
-          <w:rFonts w:ascii="Times New Roman" w:hAnsi="Times New Roman" w:eastAsia="Times New Roman" w:cs="Times New Roman"/>
-          <w:b w:val="0"/>
-          <w:bCs w:val="0"/>
-          <w:u w:val="none"/>
-        </w:rPr>
-        <w:t>futuro emple</w:t>
-      </w:r>
-      <w:r>
-        <w:rPr>
-          <w:rFonts w:ascii="Times New Roman" w:hAnsi="Times New Roman" w:eastAsia="Times New Roman" w:cs="Times New Roman"/>
-          <w:b w:val="0"/>
-          <w:bCs w:val="0"/>
-          <w:u w:val="none"/>
-        </w:rPr>
-        <w:t>o utilizando los mismos.</w:t>
-      </w:r>
-    </w:p>
-    <w:p>
-      <w:pPr>
-        <w:pStyle w:val="Normal"/>
-        <w:ind w:left="0"/>
-        <w:jc w:val="both"/>
-        <w:rPr>
-          <w:rFonts w:ascii="Times New Roman" w:hAnsi="Times New Roman" w:eastAsia="Times New Roman" w:cs="Times New Roman"/>
-          <w:b w:val="0"/>
-          <w:bCs w:val="0"/>
-          <w:u w:val="none"/>
-        </w:rPr>
-      </w:pPr>
-      <w:r>
-        <w:rPr>
-          <w:rFonts w:ascii="Times New Roman" w:hAnsi="Times New Roman" w:eastAsia="Times New Roman" w:cs="Times New Roman"/>
-          <w:b w:val="0"/>
-          <w:bCs w:val="0"/>
-          <w:u w:val="none"/>
-        </w:rPr>
-        <w:t>Framework</w:t>
-      </w:r>
-      <w:r>
-        <w:rPr>
-          <w:rFonts w:ascii="Times New Roman" w:hAnsi="Times New Roman" w:eastAsia="Times New Roman" w:cs="Times New Roman"/>
-          <w:b w:val="0"/>
-          <w:bCs w:val="0"/>
-          <w:u w:val="none"/>
-        </w:rPr>
-        <w:t xml:space="preserve"> para el back </w:t>
       </w:r>
       <w:r>
         <w:rPr>
@@ -8106,7 +8766,7 @@
           <w:bCs w:val="1"/>
           <w:u w:val="none"/>
         </w:rPr>
-        <w:t xml:space="preserve">Spring </w:t>
+        <w:t>Angular</w:t>
       </w:r>
       <w:r>
         <w:rPr>
@@ -8115,7 +8775,7 @@
           <w:bCs w:val="1"/>
           <w:u w:val="none"/>
         </w:rPr>
-        <w:t>Boot</w:t>
+        <w:t>JS</w:t>
       </w:r>
     </w:p>
     <w:p>
@@ -8137,43 +8797,7 @@
           <w:bCs w:val="0"/>
           <w:u w:val="none"/>
         </w:rPr>
-        <w:t xml:space="preserve">Framework para el </w:t>
-      </w:r>
-      <w:r>
-        <w:rPr>
-          <w:rFonts w:ascii="Times New Roman" w:hAnsi="Times New Roman" w:eastAsia="Times New Roman" w:cs="Times New Roman"/>
-          <w:b w:val="0"/>
-          <w:bCs w:val="0"/>
-          <w:u w:val="none"/>
-        </w:rPr>
-        <w:t>front</w:t>
-      </w:r>
-      <w:r>
-        <w:rPr>
-          <w:rFonts w:ascii="Times New Roman" w:hAnsi="Times New Roman" w:eastAsia="Times New Roman" w:cs="Times New Roman"/>
-          <w:b w:val="0"/>
-          <w:bCs w:val="0"/>
-          <w:u w:val="none"/>
-        </w:rPr>
-        <w:t xml:space="preserve"> </w:t>
-      </w:r>
-      <w:r>
-        <w:rPr>
-          <w:rFonts w:ascii="Times New Roman" w:hAnsi="Times New Roman" w:eastAsia="Times New Roman" w:cs="Times New Roman"/>
-          <w:b w:val="0"/>
-          <w:bCs w:val="0"/>
-          <w:u w:val="none"/>
-        </w:rPr>
-        <w:t>end</w:t>
-      </w:r>
-      <w:r>
-        <w:rPr>
-          <w:rFonts w:ascii="Times New Roman" w:hAnsi="Times New Roman" w:eastAsia="Times New Roman" w:cs="Times New Roman"/>
-          <w:b w:val="0"/>
-          <w:bCs w:val="0"/>
-          <w:u w:val="none"/>
-        </w:rPr>
-        <w:t xml:space="preserve">: </w:t>
+        <w:t xml:space="preserve">Para la gestión de versionado se utilizará </w:t>
       </w:r>
       <w:r>
         <w:rPr>
@@ -8182,46 +8806,6 @@
           <w:bCs w:val="1"/>
           <w:u w:val="none"/>
         </w:rPr>
-        <w:t>Angular</w:t>
-      </w:r>
-      <w:r>
-        <w:rPr>
-          <w:rFonts w:ascii="Times New Roman" w:hAnsi="Times New Roman" w:eastAsia="Times New Roman" w:cs="Times New Roman"/>
-          <w:b w:val="1"/>
-          <w:bCs w:val="1"/>
-          <w:u w:val="none"/>
-        </w:rPr>
-        <w:t>JS</w:t>
-      </w:r>
-    </w:p>
-    <w:p>
-      <w:pPr>
-        <w:pStyle w:val="Normal"/>
-        <w:ind w:left="0"/>
-        <w:jc w:val="both"/>
-        <w:rPr>
-          <w:rFonts w:ascii="Times New Roman" w:hAnsi="Times New Roman" w:eastAsia="Times New Roman" w:cs="Times New Roman"/>
-          <w:b w:val="0"/>
-          <w:bCs w:val="0"/>
-          <w:u w:val="none"/>
-        </w:rPr>
-      </w:pPr>
-      <w:r>
-        <w:rPr>
-          <w:rFonts w:ascii="Times New Roman" w:hAnsi="Times New Roman" w:eastAsia="Times New Roman" w:cs="Times New Roman"/>
-          <w:b w:val="0"/>
-          <w:bCs w:val="0"/>
-          <w:u w:val="none"/>
-        </w:rPr>
-        <w:t xml:space="preserve">Para la gestión de versionado se utilizará </w:t>
-      </w:r>
-      <w:r>
-        <w:rPr>
-          <w:rFonts w:ascii="Times New Roman" w:hAnsi="Times New Roman" w:eastAsia="Times New Roman" w:cs="Times New Roman"/>
-          <w:b w:val="1"/>
-          <w:bCs w:val="1"/>
-          <w:u w:val="none"/>
-        </w:rPr>
         <w:t>Github</w:t>
       </w:r>
       <w:r>
@@ -8237,13 +8821,14 @@
     <w:p>
       <w:pPr>
         <w:pStyle w:val="Heading1"/>
-      </w:pPr>
-      <w:bookmarkStart w:name="_Toc718303904" w:id="902892134"/>
+        <w:jc w:val="both"/>
+      </w:pPr>
+      <w:bookmarkStart w:name="_Toc870031152" w:id="1890003345"/>
       <w:r>
         <w:rPr/>
         <w:t>PAUTAS DE CODIFICACIÓN Y TESTING</w:t>
       </w:r>
-      <w:bookmarkEnd w:id="902892134"/>
+      <w:bookmarkEnd w:id="1890003345"/>
     </w:p>
     <w:p>
       <w:pPr>
@@ -8263,9 +8848,27 @@
           <w:bCs w:val="0"/>
           <w:u w:val="none"/>
         </w:rPr>
-        <w:t xml:space="preserve">Para la codificación seguiremos los principios SOLID, y nos basaremos en los libros </w:t>
-      </w:r>
-      <w:hyperlink r:id="R175ed90fe9df4abb">
+        <w:t xml:space="preserve">Para la </w:t>
+      </w:r>
+      <w:r>
+        <w:rPr>
+          <w:rFonts w:ascii="Times New Roman" w:hAnsi="Times New Roman" w:eastAsia="Times New Roman" w:cs="Times New Roman"/>
+          <w:b w:val="0"/>
+          <w:bCs w:val="0"/>
+          <w:u w:val="none"/>
+        </w:rPr>
+        <w:t>codifica</w:t>
+      </w:r>
+      <w:r>
+        <w:rPr>
+          <w:rFonts w:ascii="Times New Roman" w:hAnsi="Times New Roman" w:eastAsia="Times New Roman" w:cs="Times New Roman"/>
+          <w:b w:val="0"/>
+          <w:bCs w:val="0"/>
+          <w:u w:val="none"/>
+        </w:rPr>
+        <w:t xml:space="preserve">ción seguiremos los principios SOLID, y nos basaremos en los libros </w:t>
+      </w:r>
+      <w:hyperlink r:id="R84a7113304ad40c6">
         <w:r>
           <w:rPr>
             <w:rStyle w:val="Hyperlink"/>
@@ -8284,7 +8887,7 @@
         </w:rPr>
         <w:t xml:space="preserve"> y </w:t>
       </w:r>
-      <w:hyperlink r:id="R95cae8ac7e1d4695">
+      <w:hyperlink r:id="Rcffd753e00794373">
         <w:r>
           <w:rPr>
             <w:rStyle w:val="Hyperlink"/>
@@ -8343,6 +8946,15 @@
         </w:rPr>
         <w:t xml:space="preserve"> </w:t>
       </w:r>
+      <w:r>
+        <w:rPr>
+          <w:i w:val="1"/>
+          <w:iCs w:val="1"/>
+          <w:sz w:val="18"/>
+          <w:szCs w:val="18"/>
+        </w:rPr>
+        <w:t>(6/4/2024)</w:t>
+      </w:r>
     </w:p>
     <w:p>
       <w:pPr>
@@ -8519,29 +9131,329 @@
       <w:pPr>
         <w:pStyle w:val="Heading1"/>
         <w:bidi w:val="0"/>
-      </w:pPr>
-    </w:p>
-    <w:p>
-      <w:pPr>
-        <w:pStyle w:val="Normal"/>
+        <w:jc w:val="both"/>
+      </w:pPr>
+    </w:p>
+    <w:p>
+      <w:pPr>
+        <w:pStyle w:val="Normal"/>
+        <w:suppressLineNumbers w:val="0"/>
         <w:bidi w:val="0"/>
-      </w:pPr>
+        <w:spacing w:before="0" w:beforeAutospacing="off" w:after="160" w:afterAutospacing="off" w:line="279" w:lineRule="auto"/>
+        <w:ind w:left="0" w:right="0"/>
+        <w:jc w:val="both"/>
+      </w:pPr>
+      <w:hyperlink r:id="R8c25e6124ed94406">
+        <w:r>
+          <w:rPr>
+            <w:rStyle w:val="Hyperlink"/>
+          </w:rPr>
+          <w:t xml:space="preserve">Plantilla de casos de prueba a </w:t>
+        </w:r>
+        <w:r>
+          <w:rPr>
+            <w:rStyle w:val="Hyperlink"/>
+          </w:rPr>
+          <w:t>util</w:t>
+        </w:r>
+        <w:r>
+          <w:rPr>
+            <w:rStyle w:val="Hyperlink"/>
+          </w:rPr>
+          <w:t>izar</w:t>
+        </w:r>
+      </w:hyperlink>
+      <w:r>
+        <w:rPr/>
+        <w:t>, con ejemplos a manera ilustrativa</w:t>
+      </w:r>
+      <w:r>
+        <w:rPr/>
+        <w:t xml:space="preserve"> </w:t>
+      </w:r>
+      <w:r>
+        <w:rPr>
+          <w:i w:val="1"/>
+          <w:iCs w:val="1"/>
+          <w:sz w:val="18"/>
+          <w:szCs w:val="18"/>
+        </w:rPr>
+        <w:t>(6/4/2024)</w:t>
+      </w:r>
+    </w:p>
+    <w:p>
+      <w:pPr>
+        <w:pStyle w:val="Normal"/>
+        <w:suppressLineNumbers w:val="0"/>
+        <w:bidi w:val="0"/>
+        <w:spacing w:before="0" w:beforeAutospacing="off" w:after="160" w:afterAutospacing="off" w:line="279" w:lineRule="auto"/>
+        <w:ind w:left="0" w:right="0"/>
+        <w:jc w:val="both"/>
+      </w:pPr>
+      <w:r>
+        <w:rPr/>
+        <w:t xml:space="preserve">Los casos de prueba serán ejecutados por el PO </w:t>
+      </w:r>
+      <w:r>
+        <w:rPr/>
+        <w:t xml:space="preserve">al </w:t>
+      </w:r>
+      <w:r>
+        <w:rPr/>
+        <w:t xml:space="preserve">haber terminado cada US </w:t>
+      </w:r>
+      <w:r>
+        <w:rPr/>
+        <w:t>en forma completa (</w:t>
+      </w:r>
+      <w:r>
+        <w:rPr/>
+        <w:t>backend</w:t>
+      </w:r>
+      <w:r>
+        <w:rPr/>
+        <w:t xml:space="preserve"> y </w:t>
+      </w:r>
+      <w:r>
+        <w:rPr/>
+        <w:t>frontend</w:t>
+      </w:r>
+      <w:r>
+        <w:rPr/>
+        <w:t>)</w:t>
+      </w:r>
+      <w:r>
+        <w:rPr/>
+        <w:t>, generando en dicho proceso los datos de prueba, y regis</w:t>
+      </w:r>
+      <w:r>
+        <w:rPr/>
+        <w:t>trando los resultados de ejecución en la plantilla</w:t>
+      </w:r>
+      <w:r>
+        <w:rPr/>
+        <w:t xml:space="preserve"> mostrada</w:t>
+      </w:r>
+      <w:r>
+        <w:rPr/>
+        <w:t>.</w:t>
+      </w:r>
+    </w:p>
+    <w:p>
+      <w:pPr>
+        <w:pStyle w:val="Normal"/>
+        <w:suppressLineNumbers w:val="0"/>
+        <w:bidi w:val="0"/>
+        <w:spacing w:before="0" w:beforeAutospacing="off" w:after="160" w:afterAutospacing="off" w:line="279" w:lineRule="auto"/>
+        <w:ind w:left="0" w:right="0"/>
+        <w:jc w:val="both"/>
+      </w:pPr>
+      <w:r>
+        <w:rPr/>
+        <w:t xml:space="preserve">Además, en el </w:t>
+      </w:r>
+      <w:r>
+        <w:rPr/>
+        <w:t>backend</w:t>
+      </w:r>
+      <w:r>
+        <w:rPr/>
+        <w:t xml:space="preserve"> se programarán pruebas unitarias simulando las pruebas de usuario</w:t>
+      </w:r>
+      <w:r>
+        <w:rPr/>
+        <w:t xml:space="preserve"> utilizando </w:t>
+      </w:r>
+      <w:r>
+        <w:rPr/>
+        <w:t xml:space="preserve">2 </w:t>
+      </w:r>
+      <w:r>
+        <w:rPr/>
+        <w:t>frameworks</w:t>
+      </w:r>
+      <w:r>
+        <w:rPr/>
+        <w:t xml:space="preserve"> complementarios, </w:t>
+      </w:r>
+      <w:r>
+        <w:rPr/>
+        <w:t>Juni</w:t>
+      </w:r>
+      <w:r>
+        <w:rPr/>
+        <w:t xml:space="preserve">t y </w:t>
+      </w:r>
+      <w:r>
+        <w:rPr/>
+        <w:t>Mockito</w:t>
+      </w:r>
+      <w:r>
+        <w:rPr/>
+        <w:t xml:space="preserve">, esto será llevado a cabo por el desarrollador </w:t>
+      </w:r>
+      <w:r>
+        <w:rPr/>
+        <w:t>backend</w:t>
+      </w:r>
+      <w:r>
+        <w:rPr/>
+        <w:t xml:space="preserve"> que esté trabajando en la US</w:t>
+      </w:r>
+      <w:r>
+        <w:rPr/>
+        <w:t xml:space="preserve"> específica</w:t>
+      </w:r>
+      <w:r>
+        <w:rPr/>
+        <w:t>.</w:t>
+      </w:r>
+      <w:r>
+        <w:rPr/>
+        <w:t xml:space="preserve"> </w:t>
+      </w:r>
+      <w:r>
+        <w:rPr/>
+        <w:t xml:space="preserve">Desarrollar los </w:t>
+      </w:r>
+      <w:r>
+        <w:rPr/>
+        <w:t>tests</w:t>
+      </w:r>
+      <w:r>
+        <w:rPr/>
+        <w:t xml:space="preserve"> de esta manera </w:t>
+      </w:r>
+      <w:r>
+        <w:rPr/>
+        <w:t xml:space="preserve">servirá para determinar si el </w:t>
+      </w:r>
+      <w:r>
+        <w:rPr/>
+        <w:t>backend</w:t>
+      </w:r>
+      <w:r>
+        <w:rPr/>
+        <w:t xml:space="preserve"> cumple con la funcionalidad esperada de</w:t>
+      </w:r>
+      <w:r>
+        <w:rPr/>
+        <w:t xml:space="preserve"> </w:t>
+      </w:r>
+      <w:r>
+        <w:rPr/>
+        <w:t>cada US</w:t>
+      </w:r>
+      <w:r>
+        <w:rPr/>
+        <w:t>,</w:t>
+      </w:r>
+      <w:r>
+        <w:rPr/>
+        <w:t xml:space="preserve"> luego de agregar cambios</w:t>
+      </w:r>
+      <w:r>
+        <w:rPr/>
+        <w:t xml:space="preserve">, ya que una vez programados los </w:t>
+      </w:r>
+      <w:r>
+        <w:rPr/>
+        <w:t>tests</w:t>
+      </w:r>
+      <w:r>
+        <w:rPr/>
+        <w:t xml:space="preserve"> unitarios</w:t>
+      </w:r>
+      <w:r>
+        <w:rPr/>
+        <w:t xml:space="preserve">, pueden ser corridos automáticamente para detectar </w:t>
+      </w:r>
+      <w:r>
+        <w:rPr/>
+        <w:t>problema</w:t>
+      </w:r>
+      <w:r>
+        <w:rPr/>
+        <w:t>s</w:t>
+      </w:r>
+      <w:r>
+        <w:rPr/>
+        <w:t>. Esto</w:t>
+      </w:r>
+      <w:r>
+        <w:rPr/>
+        <w:t xml:space="preserve"> simplemente quedará </w:t>
+      </w:r>
+      <w:r>
+        <w:rPr/>
+        <w:t>comentad</w:t>
+      </w:r>
+      <w:r>
+        <w:rPr/>
+        <w:t>o</w:t>
+      </w:r>
+      <w:r>
+        <w:rPr/>
+        <w:t xml:space="preserve"> de manera formal en el código</w:t>
+      </w:r>
+      <w:r>
+        <w:rPr/>
+        <w:t xml:space="preserve"> y no se verá en la plantilla de casos de prueba, ya que esta </w:t>
+      </w:r>
+      <w:r>
+        <w:rPr/>
+        <w:t xml:space="preserve">solo </w:t>
+      </w:r>
+      <w:r>
+        <w:rPr/>
+        <w:t xml:space="preserve">reflejará pruebas en el momento que funcione el </w:t>
+      </w:r>
+      <w:r>
+        <w:rPr/>
+        <w:t>front</w:t>
+      </w:r>
+      <w:r>
+        <w:rPr/>
+        <w:t xml:space="preserve"> </w:t>
+      </w:r>
+      <w:r>
+        <w:rPr/>
+        <w:t>end</w:t>
+      </w:r>
+      <w:r>
+        <w:rPr/>
+        <w:t xml:space="preserve"> y el </w:t>
+      </w:r>
+      <w:r>
+        <w:rPr/>
+        <w:t>backend</w:t>
+      </w:r>
+      <w:r>
+        <w:rPr/>
+        <w:t xml:space="preserve"> de manera conjunta</w:t>
+      </w:r>
+      <w:r>
+        <w:rPr/>
+        <w:t>.</w:t>
+      </w:r>
     </w:p>
     <w:p>
       <w:pPr>
         <w:pStyle w:val="Heading1"/>
-      </w:pPr>
-      <w:bookmarkStart w:name="_Toc1534726624" w:id="375695657"/>
+        <w:jc w:val="both"/>
+      </w:pPr>
+      <w:bookmarkStart w:name="_Toc82744051" w:id="1530821471"/>
       <w:r>
         <w:rPr/>
         <w:t>MÉTRICAS DE PROYECTO</w:t>
       </w:r>
-      <w:bookmarkEnd w:id="375695657"/>
+      <w:bookmarkEnd w:id="1530821471"/>
     </w:p>
     <w:p>
       <w:pPr>
         <w:pStyle w:val="Normal"/>
         <w:bidi w:val="0"/>
+        <w:jc w:val="both"/>
       </w:pPr>
     </w:p>
     <w:p>
@@ -8847,13 +9759,14 @@
       <w:pPr>
         <w:pStyle w:val="Heading1"/>
         <w:bidi w:val="0"/>
-      </w:pPr>
-      <w:bookmarkStart w:name="_Toc1816344983" w:id="1780188050"/>
+        <w:jc w:val="both"/>
+      </w:pPr>
+      <w:bookmarkStart w:name="_Toc463773086" w:id="1358056994"/>
       <w:r>
         <w:rPr/>
         <w:t>GESTIÓN DE CONFIGURACIÓN DEL PROYECTO</w:t>
       </w:r>
-      <w:bookmarkEnd w:id="1780188050"/>
+      <w:bookmarkEnd w:id="1358056994"/>
     </w:p>
     <w:p>
       <w:pPr>
@@ -8971,20 +9884,114 @@
     </w:p>
     <w:p>
       <w:pPr>
+        <w:pStyle w:val="Normal"/>
+        <w:bidi w:val="0"/>
+        <w:jc w:val="both"/>
+      </w:pPr>
+    </w:p>
+    <w:p>
+      <w:pPr>
+        <w:pStyle w:val="Normal"/>
+        <w:bidi w:val="0"/>
+        <w:jc w:val="both"/>
+      </w:pPr>
+    </w:p>
+    <w:p>
+      <w:pPr>
+        <w:pStyle w:val="Normal"/>
+        <w:bidi w:val="0"/>
+        <w:jc w:val="both"/>
+      </w:pPr>
+    </w:p>
+    <w:p>
+      <w:pPr>
+        <w:pStyle w:val="Normal"/>
+        <w:bidi w:val="0"/>
+        <w:jc w:val="both"/>
+      </w:pPr>
+    </w:p>
+    <w:p>
+      <w:pPr>
+        <w:pStyle w:val="Normal"/>
+        <w:bidi w:val="0"/>
+        <w:jc w:val="both"/>
+      </w:pPr>
+    </w:p>
+    <w:p>
+      <w:pPr>
+        <w:pStyle w:val="Normal"/>
+        <w:bidi w:val="0"/>
+        <w:jc w:val="both"/>
+      </w:pPr>
+    </w:p>
+    <w:p>
+      <w:pPr>
+        <w:pStyle w:val="Normal"/>
+        <w:bidi w:val="0"/>
+        <w:jc w:val="both"/>
+      </w:pPr>
+    </w:p>
+    <w:p>
+      <w:pPr>
+        <w:pStyle w:val="Normal"/>
+        <w:bidi w:val="0"/>
+        <w:jc w:val="both"/>
+      </w:pPr>
+    </w:p>
+    <w:p>
+      <w:pPr>
+        <w:pStyle w:val="Normal"/>
+        <w:bidi w:val="0"/>
+        <w:jc w:val="both"/>
+      </w:pPr>
+    </w:p>
+    <w:p>
+      <w:pPr>
+        <w:pStyle w:val="Normal"/>
+        <w:bidi w:val="0"/>
+        <w:jc w:val="both"/>
+      </w:pPr>
+    </w:p>
+    <w:p>
+      <w:pPr>
+        <w:pStyle w:val="Normal"/>
+        <w:bidi w:val="0"/>
+        <w:jc w:val="both"/>
+      </w:pPr>
+    </w:p>
+    <w:p>
+      <w:pPr>
+        <w:pStyle w:val="Normal"/>
+        <w:bidi w:val="0"/>
+        <w:jc w:val="both"/>
+      </w:pPr>
+    </w:p>
+    <w:p>
+      <w:pPr>
+        <w:pStyle w:val="Normal"/>
+        <w:bidi w:val="0"/>
+        <w:jc w:val="both"/>
+      </w:pPr>
+    </w:p>
+    <w:p>
+      <w:pPr>
+        <w:pStyle w:val="Normal"/>
+        <w:bidi w:val="0"/>
+        <w:jc w:val="both"/>
+      </w:pPr>
+    </w:p>
+    <w:p>
+      <w:pPr>
+        <w:pStyle w:val="Normal"/>
+        <w:bidi w:val="0"/>
+        <w:jc w:val="both"/>
+      </w:pPr>
+    </w:p>
+    <w:p>
+      <w:pPr>
         <w:pStyle w:val="Heading1"/>
         <w:bidi w:val="0"/>
-      </w:pPr>
-    </w:p>
-    <w:p>
-      <w:pPr>
-        <w:pStyle w:val="Normal"/>
-        <w:bidi w:val="0"/>
-      </w:pPr>
-    </w:p>
-    <w:p>
-      <w:pPr>
-        <w:pStyle w:val="Heading1"/>
-        <w:bidi w:val="0"/>
+        <w:jc w:val="both"/>
         <w:rPr>
           <w:rFonts w:ascii="Times New Roman" w:hAnsi="Times New Roman" w:eastAsia="Times New Roman" w:cs="Times New Roman"/>
           <w:b w:val="1"/>
@@ -8992,17 +9999,18 @@
           <w:u w:val="none"/>
         </w:rPr>
       </w:pPr>
-      <w:bookmarkStart w:name="_Toc1234014052" w:id="709852657"/>
+      <w:bookmarkStart w:name="_Toc105804588" w:id="622596372"/>
       <w:r>
         <w:rPr/>
         <w:t>ARQUITECTURA</w:t>
       </w:r>
-      <w:bookmarkEnd w:id="709852657"/>
+      <w:bookmarkEnd w:id="622596372"/>
     </w:p>
     <w:p>
       <w:pPr>
         <w:pStyle w:val="Normal"/>
         <w:bidi w:val="0"/>
+        <w:jc w:val="both"/>
       </w:pPr>
     </w:p>
     <w:p>
@@ -9122,11 +10130,11 @@
     <w:p>
       <w:pPr>
         <w:pStyle w:val="Normal"/>
-        <w:jc w:val="center"/>
+        <w:jc w:val="both"/>
       </w:pPr>
       <w:r>
         <w:drawing>
-          <wp:inline wp14:editId="1B8F9B85" wp14:anchorId="0F0BB80B">
+          <wp:inline wp14:editId="1FC181A4" wp14:anchorId="0F0BB80B">
             <wp:extent cx="6390778" cy="3477180"/>
             <wp:effectExtent l="0" t="0" r="0" b="0"/>
             <wp:docPr id="371996961" name="" title=""/>
@@ -9141,10 +10149,10 @@
                     <pic:cNvPicPr/>
                   </pic:nvPicPr>
                   <pic:blipFill>
-                    <a:blip r:embed="Rd87ea2922b634a2a">
-                      <a:extLst>
+                    <a:blip r:embed="Rd30f47effd434134">
+                      <a:extLst xmlns:a="http://schemas.openxmlformats.org/drawingml/2006/main">
                         <a:ext xmlns:a="http://schemas.openxmlformats.org/drawingml/2006/main" uri="{28A0092B-C50C-407E-A947-70E740481C1C}">
-                          <a14:useLocalDpi val="0"/>
+                          <a14:useLocalDpi xmlns:a14="http://schemas.microsoft.com/office/drawing/2010/main" val="0"/>
                         </a:ext>
                       </a:extLst>
                     </a:blip>
@@ -9153,7 +10161,7 @@
                     </a:stretch>
                   </pic:blipFill>
                   <pic:spPr>
-                    <a:xfrm>
+                    <a:xfrm rot="0" flipH="0" flipV="0">
                       <a:off x="0" y="0"/>
                       <a:ext cx="6390778" cy="3477180"/>
                     </a:xfrm>
@@ -9171,67 +10179,79 @@
     <w:p>
       <w:pPr>
         <w:pStyle w:val="Normal"/>
-        <w:jc w:val="left"/>
-      </w:pPr>
-    </w:p>
-    <w:p>
-      <w:pPr>
-        <w:pStyle w:val="Normal"/>
-        <w:jc w:val="left"/>
-      </w:pPr>
-    </w:p>
-    <w:p>
-      <w:pPr>
-        <w:pStyle w:val="Normal"/>
-        <w:jc w:val="left"/>
-      </w:pPr>
-    </w:p>
-    <w:p>
-      <w:pPr>
-        <w:pStyle w:val="Normal"/>
-        <w:jc w:val="left"/>
-      </w:pPr>
-    </w:p>
-    <w:p>
-      <w:pPr>
-        <w:pStyle w:val="Normal"/>
-        <w:jc w:val="left"/>
-      </w:pPr>
-    </w:p>
-    <w:p>
-      <w:pPr>
-        <w:pStyle w:val="Normal"/>
-        <w:jc w:val="left"/>
-      </w:pPr>
-    </w:p>
-    <w:p>
-      <w:pPr>
-        <w:pStyle w:val="Normal"/>
-        <w:jc w:val="left"/>
-      </w:pPr>
-    </w:p>
-    <w:p>
-      <w:pPr>
-        <w:pStyle w:val="Normal"/>
-        <w:jc w:val="left"/>
-      </w:pPr>
-    </w:p>
-    <w:p>
-      <w:pPr>
-        <w:pStyle w:val="Normal"/>
-        <w:jc w:val="left"/>
+        <w:jc w:val="both"/>
+      </w:pPr>
+    </w:p>
+    <w:p>
+      <w:pPr>
+        <w:pStyle w:val="Normal"/>
+        <w:jc w:val="both"/>
+      </w:pPr>
+    </w:p>
+    <w:p>
+      <w:pPr>
+        <w:pStyle w:val="Normal"/>
+        <w:jc w:val="both"/>
+      </w:pPr>
+    </w:p>
+    <w:p>
+      <w:pPr>
+        <w:pStyle w:val="Normal"/>
+        <w:jc w:val="both"/>
+      </w:pPr>
+    </w:p>
+    <w:p>
+      <w:pPr>
+        <w:pStyle w:val="Normal"/>
+        <w:jc w:val="both"/>
+      </w:pPr>
+    </w:p>
+    <w:p>
+      <w:pPr>
+        <w:pStyle w:val="Normal"/>
+        <w:jc w:val="both"/>
+      </w:pPr>
+    </w:p>
+    <w:p>
+      <w:pPr>
+        <w:pStyle w:val="Normal"/>
+        <w:jc w:val="both"/>
+      </w:pPr>
+    </w:p>
+    <w:p>
+      <w:pPr>
+        <w:pStyle w:val="Normal"/>
+        <w:jc w:val="both"/>
+      </w:pPr>
+    </w:p>
+    <w:p>
+      <w:pPr>
+        <w:pStyle w:val="Normal"/>
+        <w:jc w:val="both"/>
+      </w:pPr>
+    </w:p>
+    <w:p>
+      <w:pPr>
+        <w:pStyle w:val="Normal"/>
+        <w:jc w:val="both"/>
+      </w:pPr>
+    </w:p>
+    <w:p>
+      <w:pPr>
+        <w:pStyle w:val="Normal"/>
+        <w:jc w:val="both"/>
       </w:pPr>
     </w:p>
     <w:p>
       <w:pPr>
         <w:pStyle w:val="Heading1"/>
-        <w:bidi w:val="0"/>
+        <w:jc w:val="both"/>
         <w:rPr>
           <w:noProof w:val="0"/>
           <w:lang w:val="es-ES"/>
         </w:rPr>
       </w:pPr>
-      <w:bookmarkStart w:name="_Toc291712003" w:id="244728203"/>
+      <w:bookmarkStart w:name="_Toc343439575" w:id="1710575532"/>
       <w:r>
         <w:rPr>
           <w:noProof w:val="0"/>
@@ -9239,11 +10259,11 @@
         </w:rPr>
         <w:t>VERSIONADO</w:t>
       </w:r>
-      <w:bookmarkEnd w:id="244728203"/>
-    </w:p>
-    <w:p>
-      <w:pPr>
-        <w:jc w:val="left"/>
+      <w:bookmarkEnd w:id="1710575532"/>
+    </w:p>
+    <w:p>
+      <w:pPr>
+        <w:jc w:val="both"/>
       </w:pPr>
     </w:p>
     <w:tbl>
@@ -9282,6 +10302,7 @@
           <w:p>
             <w:pPr>
               <w:spacing w:before="0" w:beforeAutospacing="off" w:after="0" w:afterAutospacing="off"/>
+              <w:jc w:val="both"/>
             </w:pPr>
             <w:r>
               <w:rPr>
@@ -9321,6 +10342,7 @@
           <w:p>
             <w:pPr>
               <w:spacing w:before="0" w:beforeAutospacing="off" w:after="0" w:afterAutospacing="off"/>
+              <w:jc w:val="both"/>
             </w:pPr>
             <w:r>
               <w:rPr>
@@ -9360,6 +10382,7 @@
           <w:p>
             <w:pPr>
               <w:spacing w:before="0" w:beforeAutospacing="off" w:after="0" w:afterAutospacing="off"/>
+              <w:jc w:val="both"/>
             </w:pPr>
             <w:r>
               <w:rPr>
@@ -9404,6 +10427,7 @@
           <w:p>
             <w:pPr>
               <w:spacing w:before="0" w:beforeAutospacing="off" w:after="0" w:afterAutospacing="off"/>
+              <w:jc w:val="both"/>
             </w:pPr>
             <w:r>
               <w:rPr>
@@ -9443,6 +10467,7 @@
           <w:p>
             <w:pPr>
               <w:spacing w:before="0" w:beforeAutospacing="off" w:after="0" w:afterAutospacing="off"/>
+              <w:jc w:val="both"/>
             </w:pPr>
             <w:r>
               <w:rPr>
@@ -9482,6 +10507,7 @@
           <w:p>
             <w:pPr>
               <w:spacing w:before="0" w:beforeAutospacing="off" w:after="0" w:afterAutospacing="off"/>
+              <w:jc w:val="both"/>
             </w:pPr>
             <w:r>
               <w:rPr>
@@ -9502,16 +10528,408 @@
           </w:p>
         </w:tc>
       </w:tr>
+      <w:tr>
+        <w:trPr>
+          <w:trHeight w:val="300"/>
+        </w:trPr>
+        <w:tc>
+          <w:tcPr>
+            <w:tcW w:w="2788" w:type="dxa"/>
+            <w:tcBorders>
+              <w:top w:val="single" w:color="000000" w:themeColor="text1" w:sz="8"/>
+              <w:left w:val="single" w:color="000000" w:themeColor="text1" w:sz="8"/>
+              <w:bottom w:val="single" w:color="000000" w:themeColor="text1" w:sz="8"/>
+              <w:right w:val="single" w:color="000000" w:themeColor="text1" w:sz="8"/>
+            </w:tcBorders>
+            <w:tcMar>
+              <w:top w:w="100" w:type="dxa"/>
+              <w:left w:w="100" w:type="dxa"/>
+              <w:bottom w:w="100" w:type="dxa"/>
+              <w:right w:w="100" w:type="dxa"/>
+            </w:tcMar>
+            <w:vAlign w:val="top"/>
+          </w:tcPr>
+          <w:p>
+            <w:pPr>
+              <w:pStyle w:val="Normal"/>
+              <w:jc w:val="both"/>
+              <w:rPr>
+                <w:rFonts w:ascii="Arial" w:hAnsi="Arial" w:eastAsia="Arial" w:cs="Arial"/>
+                <w:b w:val="0"/>
+                <w:bCs w:val="0"/>
+                <w:i w:val="0"/>
+                <w:iCs w:val="0"/>
+                <w:strike w:val="0"/>
+                <w:dstrike w:val="0"/>
+                <w:color w:val="000000" w:themeColor="text1" w:themeTint="FF" w:themeShade="FF"/>
+                <w:sz w:val="22"/>
+                <w:szCs w:val="22"/>
+                <w:u w:val="none"/>
+              </w:rPr>
+            </w:pPr>
+            <w:r>
+              <w:rPr>
+                <w:rFonts w:ascii="Arial" w:hAnsi="Arial" w:eastAsia="Arial" w:cs="Arial"/>
+                <w:b w:val="0"/>
+                <w:bCs w:val="0"/>
+                <w:i w:val="0"/>
+                <w:iCs w:val="0"/>
+                <w:strike w:val="0"/>
+                <w:dstrike w:val="0"/>
+                <w:color w:val="000000" w:themeColor="text1" w:themeTint="FF" w:themeShade="FF"/>
+                <w:sz w:val="22"/>
+                <w:szCs w:val="22"/>
+                <w:u w:val="none"/>
+              </w:rPr>
+              <w:t>1.0.1</w:t>
+            </w:r>
+          </w:p>
+        </w:tc>
+        <w:tc>
+          <w:tcPr>
+            <w:tcW w:w="2788" w:type="dxa"/>
+            <w:tcBorders>
+              <w:top w:val="single" w:color="000000" w:themeColor="text1" w:sz="8"/>
+              <w:left w:val="single" w:color="000000" w:themeColor="text1" w:sz="8"/>
+              <w:bottom w:val="single" w:color="000000" w:themeColor="text1" w:sz="8"/>
+              <w:right w:val="single" w:color="000000" w:themeColor="text1" w:sz="8"/>
+            </w:tcBorders>
+            <w:tcMar>
+              <w:top w:w="100" w:type="dxa"/>
+              <w:left w:w="100" w:type="dxa"/>
+              <w:bottom w:w="100" w:type="dxa"/>
+              <w:right w:w="100" w:type="dxa"/>
+            </w:tcMar>
+            <w:vAlign w:val="top"/>
+          </w:tcPr>
+          <w:p>
+            <w:pPr>
+              <w:pStyle w:val="Normal"/>
+              <w:jc w:val="both"/>
+              <w:rPr>
+                <w:rFonts w:ascii="Arial" w:hAnsi="Arial" w:eastAsia="Arial" w:cs="Arial"/>
+                <w:b w:val="0"/>
+                <w:bCs w:val="0"/>
+                <w:i w:val="0"/>
+                <w:iCs w:val="0"/>
+                <w:strike w:val="0"/>
+                <w:dstrike w:val="0"/>
+                <w:color w:val="000000" w:themeColor="text1" w:themeTint="FF" w:themeShade="FF"/>
+                <w:sz w:val="22"/>
+                <w:szCs w:val="22"/>
+                <w:u w:val="none"/>
+              </w:rPr>
+            </w:pPr>
+            <w:r>
+              <w:rPr>
+                <w:rFonts w:ascii="Arial" w:hAnsi="Arial" w:eastAsia="Arial" w:cs="Arial"/>
+                <w:b w:val="0"/>
+                <w:bCs w:val="0"/>
+                <w:i w:val="0"/>
+                <w:iCs w:val="0"/>
+                <w:strike w:val="0"/>
+                <w:dstrike w:val="0"/>
+                <w:color w:val="000000" w:themeColor="text1" w:themeTint="FF" w:themeShade="FF"/>
+                <w:sz w:val="22"/>
+                <w:szCs w:val="22"/>
+                <w:u w:val="none"/>
+              </w:rPr>
+              <w:t>1</w:t>
+            </w:r>
+            <w:r>
+              <w:rPr>
+                <w:rFonts w:ascii="Arial" w:hAnsi="Arial" w:eastAsia="Arial" w:cs="Arial"/>
+                <w:b w:val="0"/>
+                <w:bCs w:val="0"/>
+                <w:i w:val="0"/>
+                <w:iCs w:val="0"/>
+                <w:strike w:val="0"/>
+                <w:dstrike w:val="0"/>
+                <w:color w:val="000000" w:themeColor="text1" w:themeTint="FF" w:themeShade="FF"/>
+                <w:sz w:val="22"/>
+                <w:szCs w:val="22"/>
+                <w:u w:val="none"/>
+              </w:rPr>
+              <w:t>/6/2024</w:t>
+            </w:r>
+          </w:p>
+        </w:tc>
+        <w:tc>
+          <w:tcPr>
+            <w:tcW w:w="2788" w:type="dxa"/>
+            <w:tcBorders>
+              <w:top w:val="single" w:color="000000" w:themeColor="text1" w:sz="8"/>
+              <w:left w:val="single" w:color="000000" w:themeColor="text1" w:sz="8"/>
+              <w:bottom w:val="single" w:color="000000" w:themeColor="text1" w:sz="8"/>
+              <w:right w:val="single" w:color="000000" w:themeColor="text1" w:sz="8"/>
+            </w:tcBorders>
+            <w:tcMar>
+              <w:top w:w="100" w:type="dxa"/>
+              <w:left w:w="100" w:type="dxa"/>
+              <w:bottom w:w="100" w:type="dxa"/>
+              <w:right w:w="100" w:type="dxa"/>
+            </w:tcMar>
+            <w:vAlign w:val="top"/>
+          </w:tcPr>
+          <w:p>
+            <w:pPr>
+              <w:pStyle w:val="Normal"/>
+              <w:jc w:val="both"/>
+              <w:rPr>
+                <w:rFonts w:ascii="Arial" w:hAnsi="Arial" w:eastAsia="Arial" w:cs="Arial"/>
+                <w:b w:val="0"/>
+                <w:bCs w:val="0"/>
+                <w:i w:val="0"/>
+                <w:iCs w:val="0"/>
+                <w:strike w:val="0"/>
+                <w:dstrike w:val="0"/>
+                <w:color w:val="000000" w:themeColor="text1" w:themeTint="FF" w:themeShade="FF"/>
+                <w:sz w:val="22"/>
+                <w:szCs w:val="22"/>
+                <w:u w:val="none"/>
+              </w:rPr>
+            </w:pPr>
+            <w:r>
+              <w:rPr>
+                <w:rFonts w:ascii="Arial" w:hAnsi="Arial" w:eastAsia="Arial" w:cs="Arial"/>
+                <w:b w:val="0"/>
+                <w:bCs w:val="0"/>
+                <w:i w:val="0"/>
+                <w:iCs w:val="0"/>
+                <w:strike w:val="0"/>
+                <w:dstrike w:val="0"/>
+                <w:color w:val="000000" w:themeColor="text1" w:themeTint="FF" w:themeShade="FF"/>
+                <w:sz w:val="22"/>
+                <w:szCs w:val="22"/>
+                <w:u w:val="none"/>
+              </w:rPr>
+              <w:t>Espacios Arreglados</w:t>
+            </w:r>
+          </w:p>
+        </w:tc>
+      </w:tr>
+      <w:tr>
+        <w:trPr>
+          <w:trHeight w:val="300"/>
+        </w:trPr>
+        <w:tc>
+          <w:tcPr>
+            <w:tcW w:w="2788" w:type="dxa"/>
+            <w:tcBorders>
+              <w:top w:val="single" w:color="000000" w:themeColor="text1" w:sz="8"/>
+              <w:left w:val="single" w:color="000000" w:themeColor="text1" w:sz="8"/>
+              <w:bottom w:val="single" w:color="000000" w:themeColor="text1" w:sz="8"/>
+              <w:right w:val="single" w:color="000000" w:themeColor="text1" w:sz="8"/>
+            </w:tcBorders>
+            <w:tcMar>
+              <w:top w:w="100" w:type="dxa"/>
+              <w:left w:w="100" w:type="dxa"/>
+              <w:bottom w:w="100" w:type="dxa"/>
+              <w:right w:w="100" w:type="dxa"/>
+            </w:tcMar>
+            <w:vAlign w:val="top"/>
+          </w:tcPr>
+          <w:p>
+            <w:pPr>
+              <w:pStyle w:val="Normal"/>
+              <w:jc w:val="both"/>
+              <w:rPr>
+                <w:rFonts w:ascii="Arial" w:hAnsi="Arial" w:eastAsia="Arial" w:cs="Arial"/>
+                <w:b w:val="0"/>
+                <w:bCs w:val="0"/>
+                <w:i w:val="0"/>
+                <w:iCs w:val="0"/>
+                <w:strike w:val="0"/>
+                <w:dstrike w:val="0"/>
+                <w:color w:val="000000" w:themeColor="text1" w:themeTint="FF" w:themeShade="FF"/>
+                <w:sz w:val="22"/>
+                <w:szCs w:val="22"/>
+                <w:u w:val="none"/>
+              </w:rPr>
+            </w:pPr>
+            <w:r>
+              <w:rPr>
+                <w:rFonts w:ascii="Arial" w:hAnsi="Arial" w:eastAsia="Arial" w:cs="Arial"/>
+                <w:b w:val="0"/>
+                <w:bCs w:val="0"/>
+                <w:i w:val="0"/>
+                <w:iCs w:val="0"/>
+                <w:strike w:val="0"/>
+                <w:dstrike w:val="0"/>
+                <w:color w:val="000000" w:themeColor="text1" w:themeTint="FF" w:themeShade="FF"/>
+                <w:sz w:val="22"/>
+                <w:szCs w:val="22"/>
+                <w:u w:val="none"/>
+              </w:rPr>
+              <w:t>1.0.2</w:t>
+            </w:r>
+          </w:p>
+        </w:tc>
+        <w:tc>
+          <w:tcPr>
+            <w:tcW w:w="2788" w:type="dxa"/>
+            <w:tcBorders>
+              <w:top w:val="single" w:color="000000" w:themeColor="text1" w:sz="8"/>
+              <w:left w:val="single" w:color="000000" w:themeColor="text1" w:sz="8"/>
+              <w:bottom w:val="single" w:color="000000" w:themeColor="text1" w:sz="8"/>
+              <w:right w:val="single" w:color="000000" w:themeColor="text1" w:sz="8"/>
+            </w:tcBorders>
+            <w:tcMar>
+              <w:top w:w="100" w:type="dxa"/>
+              <w:left w:w="100" w:type="dxa"/>
+              <w:bottom w:w="100" w:type="dxa"/>
+              <w:right w:w="100" w:type="dxa"/>
+            </w:tcMar>
+            <w:vAlign w:val="top"/>
+          </w:tcPr>
+          <w:p>
+            <w:pPr>
+              <w:pStyle w:val="Normal"/>
+              <w:jc w:val="both"/>
+              <w:rPr>
+                <w:rFonts w:ascii="Arial" w:hAnsi="Arial" w:eastAsia="Arial" w:cs="Arial"/>
+                <w:b w:val="0"/>
+                <w:bCs w:val="0"/>
+                <w:i w:val="0"/>
+                <w:iCs w:val="0"/>
+                <w:strike w:val="0"/>
+                <w:dstrike w:val="0"/>
+                <w:color w:val="000000" w:themeColor="text1" w:themeTint="FF" w:themeShade="FF"/>
+                <w:sz w:val="22"/>
+                <w:szCs w:val="22"/>
+                <w:u w:val="none"/>
+              </w:rPr>
+            </w:pPr>
+            <w:r>
+              <w:rPr>
+                <w:rFonts w:ascii="Arial" w:hAnsi="Arial" w:eastAsia="Arial" w:cs="Arial"/>
+                <w:b w:val="0"/>
+                <w:bCs w:val="0"/>
+                <w:i w:val="0"/>
+                <w:iCs w:val="0"/>
+                <w:strike w:val="0"/>
+                <w:dstrike w:val="0"/>
+                <w:color w:val="000000" w:themeColor="text1" w:themeTint="FF" w:themeShade="FF"/>
+                <w:sz w:val="22"/>
+                <w:szCs w:val="22"/>
+                <w:u w:val="none"/>
+              </w:rPr>
+              <w:t>4/6/2024</w:t>
+            </w:r>
+          </w:p>
+        </w:tc>
+        <w:tc>
+          <w:tcPr>
+            <w:tcW w:w="2788" w:type="dxa"/>
+            <w:tcBorders>
+              <w:top w:val="single" w:color="000000" w:themeColor="text1" w:sz="8"/>
+              <w:left w:val="single" w:color="000000" w:themeColor="text1" w:sz="8"/>
+              <w:bottom w:val="single" w:color="000000" w:themeColor="text1" w:sz="8"/>
+              <w:right w:val="single" w:color="000000" w:themeColor="text1" w:sz="8"/>
+            </w:tcBorders>
+            <w:tcMar>
+              <w:top w:w="100" w:type="dxa"/>
+              <w:left w:w="100" w:type="dxa"/>
+              <w:bottom w:w="100" w:type="dxa"/>
+              <w:right w:w="100" w:type="dxa"/>
+            </w:tcMar>
+            <w:vAlign w:val="top"/>
+          </w:tcPr>
+          <w:p>
+            <w:pPr>
+              <w:pStyle w:val="Normal"/>
+              <w:jc w:val="left"/>
+              <w:rPr>
+                <w:rFonts w:ascii="Arial" w:hAnsi="Arial" w:eastAsia="Arial" w:cs="Arial"/>
+                <w:b w:val="0"/>
+                <w:bCs w:val="0"/>
+                <w:i w:val="0"/>
+                <w:iCs w:val="0"/>
+                <w:strike w:val="0"/>
+                <w:dstrike w:val="0"/>
+                <w:color w:val="000000" w:themeColor="text1" w:themeTint="FF" w:themeShade="FF"/>
+                <w:sz w:val="22"/>
+                <w:szCs w:val="22"/>
+                <w:u w:val="none"/>
+              </w:rPr>
+            </w:pPr>
+            <w:r>
+              <w:rPr>
+                <w:rFonts w:ascii="Arial" w:hAnsi="Arial" w:eastAsia="Arial" w:cs="Arial"/>
+                <w:b w:val="0"/>
+                <w:bCs w:val="0"/>
+                <w:i w:val="0"/>
+                <w:iCs w:val="0"/>
+                <w:strike w:val="0"/>
+                <w:dstrike w:val="0"/>
+                <w:color w:val="000000" w:themeColor="text1" w:themeTint="FF" w:themeShade="FF"/>
+                <w:sz w:val="22"/>
+                <w:szCs w:val="22"/>
+                <w:u w:val="none"/>
+              </w:rPr>
+              <w:t xml:space="preserve">Correcciones visuales, e información agregada </w:t>
+            </w:r>
+            <w:r>
+              <w:rPr>
+                <w:rFonts w:ascii="Arial" w:hAnsi="Arial" w:eastAsia="Arial" w:cs="Arial"/>
+                <w:b w:val="0"/>
+                <w:bCs w:val="0"/>
+                <w:i w:val="0"/>
+                <w:iCs w:val="0"/>
+                <w:strike w:val="0"/>
+                <w:dstrike w:val="0"/>
+                <w:color w:val="000000" w:themeColor="text1" w:themeTint="FF" w:themeShade="FF"/>
+                <w:sz w:val="22"/>
+                <w:szCs w:val="22"/>
+                <w:u w:val="none"/>
+              </w:rPr>
+              <w:t>relacionada al</w:t>
+            </w:r>
+            <w:r>
+              <w:rPr>
+                <w:rFonts w:ascii="Arial" w:hAnsi="Arial" w:eastAsia="Arial" w:cs="Arial"/>
+                <w:b w:val="0"/>
+                <w:bCs w:val="0"/>
+                <w:i w:val="0"/>
+                <w:iCs w:val="0"/>
+                <w:strike w:val="0"/>
+                <w:dstrike w:val="0"/>
+                <w:color w:val="000000" w:themeColor="text1" w:themeTint="FF" w:themeShade="FF"/>
+                <w:sz w:val="22"/>
+                <w:szCs w:val="22"/>
+                <w:u w:val="none"/>
+              </w:rPr>
+              <w:t xml:space="preserve"> </w:t>
+            </w:r>
+            <w:r>
+              <w:rPr>
+                <w:rFonts w:ascii="Arial" w:hAnsi="Arial" w:eastAsia="Arial" w:cs="Arial"/>
+                <w:b w:val="0"/>
+                <w:bCs w:val="0"/>
+                <w:i w:val="0"/>
+                <w:iCs w:val="0"/>
+                <w:strike w:val="0"/>
+                <w:dstrike w:val="0"/>
+                <w:color w:val="000000" w:themeColor="text1" w:themeTint="FF" w:themeShade="FF"/>
+                <w:sz w:val="22"/>
+                <w:szCs w:val="22"/>
+                <w:u w:val="none"/>
+              </w:rPr>
+              <w:t>testing</w:t>
+            </w:r>
+          </w:p>
+        </w:tc>
+      </w:tr>
     </w:tbl>
     <w:p>
       <w:pPr>
-        <w:jc w:val="left"/>
-      </w:pPr>
-    </w:p>
-    <w:p>
-      <w:pPr>
-        <w:pStyle w:val="Normal"/>
-        <w:jc w:val="left"/>
+        <w:jc w:val="both"/>
+      </w:pPr>
+    </w:p>
+    <w:p>
+      <w:pPr>
+        <w:pStyle w:val="Normal"/>
+        <w:jc w:val="both"/>
       </w:pPr>
     </w:p>
     <w:sectPr>
@@ -13259,34 +14677,7 @@
 
 <file path=word/glossary/document.xml><?xml version="1.0" encoding="utf-8"?>
 <w:glossaryDocument xmlns:w14="http://schemas.microsoft.com/office/word/2010/wordml" xmlns:w="http://schemas.openxmlformats.org/wordprocessingml/2006/main">
-  <w:docParts>
-    <w:docPart>
-      <w:docPartPr>
-        <w:name w:val="DefaultPlaceholder_1081868574"/>
-        <w:category>
-          <w:name w:val="General"/>
-          <w:gallery w:val="placeholder"/>
-        </w:category>
-        <w:types>
-          <w:type w:val="bbPlcHdr"/>
-        </w:types>
-        <w:behaviors>
-          <w:behavior w:val="content"/>
-        </w:behaviors>
-        <w:guid w:val="{12ecb0cc-e7b5-425d-885e-778e88252b4d}"/>
-      </w:docPartPr>
-      <w:docPartBody>
-        <w:p>
-          <w:r>
-            <w:rPr>
-              <w:rStyle w:val="PlaceholderText"/>
-            </w:rPr>
-            <w:t>Haga clic aquí para escribir texto.</w:t>
-          </w:r>
-        </w:p>
-      </w:docPartBody>
-    </w:docPart>
-  </w:docParts>
+  <w:docParts/>
 </w:glossaryDocument>
 </file>
 

</xml_diff>